<commit_message>
Add file project plan
</commit_message>
<xml_diff>
--- a/Document/HuynhTrungTru_Nhom28.docx
+++ b/Document/HuynhTrungTru_Nhom28.docx
@@ -8278,39 +8278,262 @@
       <w:r>
         <w:t>của website đọc truyện tiểu thuyết</w:t>
       </w:r>
-      <w:bookmarkStart w:id="15" w:name="_Toc131182333"/>
-      <w:bookmarkStart w:id="16" w:name="_Toc132038489"/>
       <w:bookmarkEnd w:id="13"/>
       <w:bookmarkEnd w:id="14"/>
     </w:p>
+    <w:p>
+      <w:pPr>
+        <w:pStyle w:val="Heading3"/>
+      </w:pPr>
+      <w:r>
+        <w:t>Xác</w:t>
+      </w:r>
+      <w:r>
+        <w:t xml:space="preserve"> định Actor:</w:t>
+      </w:r>
+    </w:p>
+    <w:p>
+      <w:pPr>
+        <w:spacing w:before="240" w:after="240"/>
+        <w:ind w:left="180" w:firstLine="90"/>
+      </w:pPr>
+      <w:r>
+        <w:t>Dựa vào yêu cầu của bài toán, ta có các actor: Người quản trị, người đọc, người kiểm duyệt.</w:t>
+      </w:r>
+    </w:p>
+    <w:p>
+      <w:pPr>
+        <w:pStyle w:val="Heading3"/>
+      </w:pPr>
+      <w:r>
+        <w:t>Xác định các Use-case</w:t>
+      </w:r>
+    </w:p>
+    <w:p>
+      <w:pPr>
+        <w:ind w:left="180" w:firstLine="90"/>
+      </w:pPr>
+      <w:r>
+        <w:t xml:space="preserve">Từ những </w:t>
+      </w:r>
+      <w:r>
+        <w:t>yêu cầu chức năng ứng với từng actor ta có thể xác định được các use case như sau</w:t>
+      </w:r>
+      <w:r>
+        <w:t>:</w:t>
+      </w:r>
+    </w:p>
+    <w:tbl>
+      <w:tblPr>
+        <w:tblStyle w:val="TableGrid"/>
+        <w:tblW w:w="0" w:type="auto"/>
+        <w:tblInd w:w="535" w:type="dxa"/>
+        <w:tblLook w:val="04A0" w:firstRow="1" w:lastRow="0" w:firstColumn="1" w:lastColumn="0" w:noHBand="0" w:noVBand="1"/>
+      </w:tblPr>
+      <w:tblGrid>
+        <w:gridCol w:w="2070"/>
+        <w:gridCol w:w="6745"/>
+      </w:tblGrid>
+      <w:tr>
+        <w:tc>
+          <w:tcPr>
+            <w:tcW w:w="2070" w:type="dxa"/>
+          </w:tcPr>
+          <w:p>
+            <w:pPr>
+              <w:spacing w:before="240" w:after="240"/>
+              <w:jc w:val="center"/>
+              <w:rPr>
+                <w:b/>
+              </w:rPr>
+            </w:pPr>
+            <w:r>
+              <w:rPr>
+                <w:b/>
+              </w:rPr>
+              <w:t>Actor</w:t>
+            </w:r>
+          </w:p>
+        </w:tc>
+        <w:tc>
+          <w:tcPr>
+            <w:tcW w:w="6745" w:type="dxa"/>
+          </w:tcPr>
+          <w:p>
+            <w:pPr>
+              <w:spacing w:before="240" w:after="240"/>
+              <w:jc w:val="center"/>
+              <w:rPr>
+                <w:b/>
+              </w:rPr>
+            </w:pPr>
+            <w:r>
+              <w:rPr>
+                <w:b/>
+              </w:rPr>
+              <w:t>Use-case</w:t>
+            </w:r>
+          </w:p>
+        </w:tc>
+      </w:tr>
+      <w:tr>
+        <w:tc>
+          <w:tcPr>
+            <w:tcW w:w="2070" w:type="dxa"/>
+          </w:tcPr>
+          <w:p>
+            <w:pPr>
+              <w:spacing w:before="240" w:after="240"/>
+            </w:pPr>
+            <w:r>
+              <w:t>Người quản trị</w:t>
+            </w:r>
+          </w:p>
+        </w:tc>
+        <w:tc>
+          <w:tcPr>
+            <w:tcW w:w="6745" w:type="dxa"/>
+          </w:tcPr>
+          <w:p>
+            <w:pPr>
+              <w:spacing w:before="240" w:after="240"/>
+            </w:pPr>
+            <w:r>
+              <w:t xml:space="preserve">Đăng nhập, </w:t>
+            </w:r>
+            <w:r>
+              <w:t>quản lý tài khoản người dùng, quản lý tiểu thuyết, thống kê.</w:t>
+            </w:r>
+          </w:p>
+        </w:tc>
+      </w:tr>
+      <w:tr>
+        <w:tc>
+          <w:tcPr>
+            <w:tcW w:w="2070" w:type="dxa"/>
+          </w:tcPr>
+          <w:p>
+            <w:pPr>
+              <w:spacing w:before="240" w:after="240"/>
+            </w:pPr>
+            <w:r>
+              <w:t>Người đọc</w:t>
+            </w:r>
+          </w:p>
+        </w:tc>
+        <w:tc>
+          <w:tcPr>
+            <w:tcW w:w="6745" w:type="dxa"/>
+          </w:tcPr>
+          <w:p>
+            <w:pPr>
+              <w:spacing w:before="240" w:after="240"/>
+            </w:pPr>
+            <w:r>
+              <w:t xml:space="preserve">Xem tiểu thuyết, </w:t>
+            </w:r>
+            <w:r>
+              <w:t>đ</w:t>
+            </w:r>
+            <w:r>
+              <w:t xml:space="preserve">ăng nhập, </w:t>
+            </w:r>
+            <w:r>
+              <w:t>đ</w:t>
+            </w:r>
+            <w:r>
+              <w:t>ăng tiểu thuyết,</w:t>
+            </w:r>
+            <w:r>
+              <w:t xml:space="preserve"> đăng chương tiểu thuyết,</w:t>
+            </w:r>
+            <w:r>
+              <w:t xml:space="preserve"> </w:t>
+            </w:r>
+            <w:r>
+              <w:t>đ</w:t>
+            </w:r>
+            <w:r>
+              <w:t xml:space="preserve">ánh giá, </w:t>
+            </w:r>
+            <w:r>
+              <w:t>b</w:t>
+            </w:r>
+            <w:r>
+              <w:t>ình luận</w:t>
+            </w:r>
+            <w:r>
+              <w:t>.</w:t>
+            </w:r>
+          </w:p>
+        </w:tc>
+      </w:tr>
+      <w:tr>
+        <w:tc>
+          <w:tcPr>
+            <w:tcW w:w="2070" w:type="dxa"/>
+          </w:tcPr>
+          <w:p>
+            <w:pPr>
+              <w:spacing w:before="240" w:after="240"/>
+            </w:pPr>
+            <w:r>
+              <w:t>Người kiểm duyệt</w:t>
+            </w:r>
+          </w:p>
+        </w:tc>
+        <w:tc>
+          <w:tcPr>
+            <w:tcW w:w="6745" w:type="dxa"/>
+          </w:tcPr>
+          <w:p>
+            <w:pPr>
+              <w:spacing w:before="240" w:after="240"/>
+            </w:pPr>
+            <w:r>
+              <w:t>Đăng nhập, phê duyệt tiểu thuyết</w:t>
+            </w:r>
+            <w:r>
+              <w:t>, quản lý tài khoản người đọc.</w:t>
+            </w:r>
+          </w:p>
+        </w:tc>
+      </w:tr>
+    </w:tbl>
     <w:p/>
     <w:p>
       <w:pPr>
         <w:pStyle w:val="Heading3"/>
-        <w:spacing w:before="240" w:line="276" w:lineRule="auto"/>
-        <w:ind w:left="450"/>
-      </w:pPr>
-      <w:r>
-        <w:t>Sơ đồ use-case tổng quát cách hoạt động của website đọc truyện tiểu thuyết</w:t>
-      </w:r>
-      <w:bookmarkEnd w:id="15"/>
-      <w:bookmarkEnd w:id="16"/>
-    </w:p>
-    <w:p>
-      <w:pPr>
-        <w:spacing w:before="240" w:line="276" w:lineRule="auto"/>
-        <w:ind w:left="450"/>
+      </w:pPr>
+      <w:r>
+        <w:lastRenderedPageBreak/>
+        <w:t>Xây dựng s</w:t>
+      </w:r>
+      <w:r>
+        <w:t>ơ đồ use-case tổ</w:t>
+      </w:r>
+      <w:r>
+        <w:t>ng quát</w:t>
+      </w:r>
+    </w:p>
+    <w:p>
+      <w:pPr>
+        <w:pStyle w:val="Heading4"/>
+      </w:pPr>
+      <w:r>
+        <w:t>Sơ đồ use-case tổng quát của Người quản trị</w:t>
+      </w:r>
+    </w:p>
+    <w:p>
+      <w:pPr>
         <w:jc w:val="center"/>
       </w:pPr>
       <w:r>
-        <w:rPr>
-          <w:noProof/>
-        </w:rPr>
         <w:drawing>
-          <wp:inline distT="0" distB="0" distL="0" distR="0" wp14:anchorId="0A3BCDFB" wp14:editId="3359D74C">
-            <wp:extent cx="5943600" cy="3927475"/>
-            <wp:effectExtent l="0" t="0" r="0" b="0"/>
-            <wp:docPr id="7" name="Picture 7"/>
+          <wp:inline distT="0" distB="0" distL="0" distR="0" wp14:anchorId="73F4B3C7" wp14:editId="256479E8">
+            <wp:extent cx="4429743" cy="4639322"/>
+            <wp:effectExtent l="0" t="0" r="9525" b="8890"/>
+            <wp:docPr id="62" name="Picture 62"/>
             <wp:cNvGraphicFramePr>
               <a:graphicFrameLocks xmlns:a="http://schemas.openxmlformats.org/drawingml/2006/main" noChangeAspect="1"/>
             </wp:cNvGraphicFramePr>
@@ -8330,7 +8553,7 @@
                   <pic:spPr>
                     <a:xfrm>
                       <a:off x="0" y="0"/>
-                      <a:ext cx="5943600" cy="3927475"/>
+                      <a:ext cx="4429743" cy="4639322"/>
                     </a:xfrm>
                     <a:prstGeom prst="rect">
                       <a:avLst/>
@@ -8345,252 +8568,23 @@
     </w:p>
     <w:p>
       <w:pPr>
-        <w:pStyle w:val="Heading3"/>
-      </w:pPr>
-      <w:r>
-        <w:t>Người quản trị</w:t>
-      </w:r>
-    </w:p>
-    <w:p>
-      <w:pPr>
-        <w:spacing w:before="240" w:line="276" w:lineRule="auto"/>
-        <w:ind w:left="450"/>
-      </w:pPr>
-      <w:r>
-        <w:t>Có quyền truy cập hầu hết các chức năng</w:t>
-      </w:r>
-      <w:r>
-        <w:t xml:space="preserve"> quản trị</w:t>
-      </w:r>
-      <w:r>
-        <w:t xml:space="preserve"> của hệ thống</w:t>
-      </w:r>
-      <w:r>
-        <w:t>:</w:t>
-      </w:r>
-    </w:p>
-    <w:p>
-      <w:pPr>
-        <w:pStyle w:val="ListParagraph"/>
-        <w:numPr>
-          <w:ilvl w:val="0"/>
-          <w:numId w:val="20"/>
-        </w:numPr>
-        <w:spacing w:before="240" w:line="276" w:lineRule="auto"/>
-      </w:pPr>
-      <w:r>
-        <w:t>Đăng nhập.</w:t>
-      </w:r>
-    </w:p>
-    <w:p>
-      <w:pPr>
-        <w:pStyle w:val="ListParagraph"/>
-        <w:numPr>
-          <w:ilvl w:val="0"/>
-          <w:numId w:val="20"/>
-        </w:numPr>
-        <w:spacing w:before="240" w:line="276" w:lineRule="auto"/>
-      </w:pPr>
-      <w:r>
-        <w:t>Quản lý tiểu thuyết: Được thêm, sửa, xóa tiểu thuyết. Yêu cầu đăng nhập.</w:t>
-      </w:r>
-    </w:p>
-    <w:p>
-      <w:pPr>
-        <w:pStyle w:val="ListParagraph"/>
-        <w:numPr>
-          <w:ilvl w:val="0"/>
-          <w:numId w:val="20"/>
-        </w:numPr>
-        <w:spacing w:before="240" w:line="276" w:lineRule="auto"/>
-      </w:pPr>
-      <w:r>
-        <w:t>Quản lý tác giả: Được thêm, sửa, xóa tác giả. Yêu cầu đăng nhập.</w:t>
-      </w:r>
-    </w:p>
-    <w:p>
-      <w:pPr>
-        <w:pStyle w:val="ListParagraph"/>
-        <w:numPr>
-          <w:ilvl w:val="0"/>
-          <w:numId w:val="20"/>
-        </w:numPr>
-        <w:spacing w:before="240" w:line="276" w:lineRule="auto"/>
-      </w:pPr>
-      <w:r>
-        <w:t>Quản lý thể loại: Được thêm, sửa, xóa thể loại. Yêu cầu đăng nhập.</w:t>
-      </w:r>
-    </w:p>
-    <w:p>
-      <w:pPr>
-        <w:pStyle w:val="ListParagraph"/>
-        <w:numPr>
-          <w:ilvl w:val="0"/>
-          <w:numId w:val="20"/>
-        </w:numPr>
-        <w:spacing w:before="240" w:line="276" w:lineRule="auto"/>
-      </w:pPr>
-      <w:r>
-        <w:t>Quản lý chương: Được thêm, sửa, xóa chương/nội dung chương. Yêu cầu đăng nhập.</w:t>
-      </w:r>
-    </w:p>
-    <w:p>
-      <w:pPr>
-        <w:pStyle w:val="ListParagraph"/>
-        <w:numPr>
-          <w:ilvl w:val="0"/>
-          <w:numId w:val="20"/>
-        </w:numPr>
-        <w:spacing w:before="240" w:line="276" w:lineRule="auto"/>
-      </w:pPr>
-      <w:r>
-        <w:t>Quản lý người dùng: Được thêm, sửa, xóa người dùng. Yêu cầu đăng nhập.</w:t>
-      </w:r>
-    </w:p>
-    <w:p>
-      <w:pPr>
-        <w:spacing w:before="240" w:line="276" w:lineRule="auto"/>
-        <w:ind w:left="450"/>
-      </w:pPr>
-    </w:p>
-    <w:p>
-      <w:pPr>
-        <w:pStyle w:val="Heading3"/>
-        <w:spacing w:before="240" w:line="276" w:lineRule="auto"/>
-        <w:ind w:left="450"/>
-      </w:pPr>
-      <w:bookmarkStart w:id="17" w:name="_Toc131182331"/>
-      <w:bookmarkStart w:id="18" w:name="_Toc132038487"/>
-      <w:r>
-        <w:t>Người đọc (viewer):</w:t>
-      </w:r>
-      <w:bookmarkEnd w:id="17"/>
-      <w:bookmarkEnd w:id="18"/>
-      <w:r>
-        <w:t xml:space="preserve"> </w:t>
-      </w:r>
-    </w:p>
-    <w:p>
-      <w:pPr>
-        <w:pStyle w:val="ListParagraph"/>
-        <w:numPr>
-          <w:ilvl w:val="0"/>
-          <w:numId w:val="21"/>
-        </w:numPr>
-        <w:spacing w:before="240" w:line="276" w:lineRule="auto"/>
-      </w:pPr>
-      <w:r>
-        <w:t>Đăng nhập, đăng ký tài khoản.</w:t>
-      </w:r>
-    </w:p>
-    <w:p>
-      <w:pPr>
-        <w:pStyle w:val="ListParagraph"/>
-        <w:numPr>
-          <w:ilvl w:val="0"/>
-          <w:numId w:val="21"/>
-        </w:numPr>
-        <w:spacing w:before="240" w:line="276" w:lineRule="auto"/>
-      </w:pPr>
-      <w:r>
-        <w:t>Xem tiểu thuyết.</w:t>
-      </w:r>
-    </w:p>
-    <w:p>
-      <w:pPr>
-        <w:pStyle w:val="ListParagraph"/>
-        <w:numPr>
-          <w:ilvl w:val="0"/>
-          <w:numId w:val="21"/>
-        </w:numPr>
-        <w:spacing w:before="240" w:line="276" w:lineRule="auto"/>
+        <w:pStyle w:val="Heading4"/>
       </w:pPr>
       <w:r>
         <w:lastRenderedPageBreak/>
-        <w:t>Quản lý tiểu thuyết: Được thêm, sửa, xóa tiểu thuyết. Yêu cầu đăng nhập.</w:t>
-      </w:r>
-    </w:p>
-    <w:p>
-      <w:pPr>
-        <w:pStyle w:val="ListParagraph"/>
-        <w:numPr>
-          <w:ilvl w:val="0"/>
-          <w:numId w:val="21"/>
-        </w:numPr>
-        <w:spacing w:before="240" w:line="276" w:lineRule="auto"/>
-      </w:pPr>
-      <w:r>
-        <w:t>Do tiểu thuyết có ràng buộc về tác giả và thể loại nên người đùng có thể chọn/thêm tương ứng. Nhưng không thể sửa/xóa tác giả hoặc thể loại đã có sẵn.</w:t>
-      </w:r>
-    </w:p>
-    <w:p>
-      <w:pPr>
-        <w:pStyle w:val="ListParagraph"/>
-        <w:numPr>
-          <w:ilvl w:val="0"/>
-          <w:numId w:val="21"/>
-        </w:numPr>
-        <w:spacing w:before="240" w:line="276" w:lineRule="auto"/>
-      </w:pPr>
-      <w:r>
-        <w:t>Quản lý chương: Được thêm, sửa, xóa chương/nội dung chương. Yêu cầu đăng nhập.</w:t>
-      </w:r>
-    </w:p>
-    <w:p>
-      <w:pPr>
-        <w:spacing w:before="240" w:line="276" w:lineRule="auto"/>
-        <w:ind w:left="450"/>
-      </w:pPr>
-    </w:p>
-    <w:p>
-      <w:pPr>
-        <w:spacing w:before="240" w:line="276" w:lineRule="auto"/>
-        <w:ind w:left="450"/>
-      </w:pPr>
-      <w:bookmarkStart w:id="19" w:name="_GoBack"/>
-      <w:bookmarkEnd w:id="19"/>
-    </w:p>
-    <w:p>
-      <w:pPr>
-        <w:pStyle w:val="Heading3"/>
-        <w:spacing w:before="240" w:line="276" w:lineRule="auto"/>
-        <w:ind w:left="450"/>
-      </w:pPr>
-      <w:bookmarkStart w:id="20" w:name="_Toc131182334"/>
-      <w:bookmarkStart w:id="21" w:name="_Toc132038490"/>
-      <w:r>
-        <w:t>Các sơ đồ use-case biểu diễn chức năng</w:t>
-      </w:r>
-      <w:bookmarkEnd w:id="20"/>
-      <w:bookmarkEnd w:id="21"/>
-    </w:p>
-    <w:p>
-      <w:pPr>
-        <w:pStyle w:val="Heading4"/>
-        <w:spacing w:before="240" w:line="276" w:lineRule="auto"/>
-        <w:ind w:left="450"/>
-      </w:pPr>
-      <w:bookmarkStart w:id="22" w:name="_Toc131182335"/>
-      <w:r>
-        <w:t>Use-case đăng nhập</w:t>
-      </w:r>
-      <w:bookmarkEnd w:id="22"/>
-    </w:p>
-    <w:p>
-      <w:pPr>
-        <w:spacing w:before="240" w:line="276" w:lineRule="auto"/>
-        <w:ind w:left="450"/>
+        <w:t>Sơ đồ use-case tổng quát của Người đọc</w:t>
+      </w:r>
+    </w:p>
+    <w:p>
+      <w:pPr>
         <w:jc w:val="center"/>
       </w:pPr>
       <w:r>
-        <w:rPr>
-          <w:noProof/>
-        </w:rPr>
         <w:drawing>
-          <wp:inline distT="0" distB="0" distL="0" distR="0" wp14:anchorId="18A55288" wp14:editId="195BEFAB">
-            <wp:extent cx="5391902" cy="3353268"/>
-            <wp:effectExtent l="0" t="0" r="0" b="0"/>
-            <wp:docPr id="4" name="Picture 4"/>
+          <wp:inline distT="0" distB="0" distL="0" distR="0" wp14:anchorId="692503C2" wp14:editId="6FAAF221">
+            <wp:extent cx="4239217" cy="3953427"/>
+            <wp:effectExtent l="0" t="0" r="9525" b="9525"/>
+            <wp:docPr id="63" name="Picture 63"/>
             <wp:cNvGraphicFramePr>
               <a:graphicFrameLocks xmlns:a="http://schemas.openxmlformats.org/drawingml/2006/main" noChangeAspect="1"/>
             </wp:cNvGraphicFramePr>
@@ -8610,6 +8604,126 @@
                   <pic:spPr>
                     <a:xfrm>
                       <a:off x="0" y="0"/>
+                      <a:ext cx="4239217" cy="3953427"/>
+                    </a:xfrm>
+                    <a:prstGeom prst="rect">
+                      <a:avLst/>
+                    </a:prstGeom>
+                  </pic:spPr>
+                </pic:pic>
+              </a:graphicData>
+            </a:graphic>
+          </wp:inline>
+        </w:drawing>
+      </w:r>
+    </w:p>
+    <w:p>
+      <w:pPr>
+        <w:pStyle w:val="Heading4"/>
+      </w:pPr>
+      <w:r>
+        <w:t>Sơ đồ use-case tổng quát của Người kiểm duyệt</w:t>
+      </w:r>
+    </w:p>
+    <w:p>
+      <w:pPr>
+        <w:jc w:val="center"/>
+      </w:pPr>
+      <w:r>
+        <w:drawing>
+          <wp:inline distT="0" distB="0" distL="0" distR="0" wp14:anchorId="003887E6" wp14:editId="1E1DF162">
+            <wp:extent cx="3524742" cy="3200847"/>
+            <wp:effectExtent l="0" t="0" r="0" b="0"/>
+            <wp:docPr id="64" name="Picture 64"/>
+            <wp:cNvGraphicFramePr>
+              <a:graphicFrameLocks xmlns:a="http://schemas.openxmlformats.org/drawingml/2006/main" noChangeAspect="1"/>
+            </wp:cNvGraphicFramePr>
+            <a:graphic xmlns:a="http://schemas.openxmlformats.org/drawingml/2006/main">
+              <a:graphicData uri="http://schemas.openxmlformats.org/drawingml/2006/picture">
+                <pic:pic xmlns:pic="http://schemas.openxmlformats.org/drawingml/2006/picture">
+                  <pic:nvPicPr>
+                    <pic:cNvPr id="1" name=""/>
+                    <pic:cNvPicPr/>
+                  </pic:nvPicPr>
+                  <pic:blipFill>
+                    <a:blip r:embed="rId25"/>
+                    <a:stretch>
+                      <a:fillRect/>
+                    </a:stretch>
+                  </pic:blipFill>
+                  <pic:spPr>
+                    <a:xfrm>
+                      <a:off x="0" y="0"/>
+                      <a:ext cx="3524742" cy="3200847"/>
+                    </a:xfrm>
+                    <a:prstGeom prst="rect">
+                      <a:avLst/>
+                    </a:prstGeom>
+                  </pic:spPr>
+                </pic:pic>
+              </a:graphicData>
+            </a:graphic>
+          </wp:inline>
+        </w:drawing>
+      </w:r>
+    </w:p>
+    <w:p>
+      <w:pPr>
+        <w:pStyle w:val="Heading3"/>
+      </w:pPr>
+      <w:r>
+        <w:lastRenderedPageBreak/>
+        <w:t>Đặc tả use-case</w:t>
+      </w:r>
+    </w:p>
+    <w:p>
+      <w:pPr>
+        <w:pStyle w:val="Heading4"/>
+        <w:spacing w:before="240" w:line="276" w:lineRule="auto"/>
+        <w:ind w:left="450"/>
+      </w:pPr>
+      <w:bookmarkStart w:id="15" w:name="_Toc131182335"/>
+      <w:r>
+        <w:t>Use-case đăng nhập</w:t>
+      </w:r>
+      <w:bookmarkStart w:id="16" w:name="_GoBack"/>
+      <w:bookmarkEnd w:id="15"/>
+      <w:bookmarkEnd w:id="16"/>
+    </w:p>
+    <w:p>
+      <w:pPr>
+        <w:spacing w:before="240" w:line="276" w:lineRule="auto"/>
+        <w:ind w:left="450"/>
+        <w:jc w:val="center"/>
+      </w:pPr>
+      <w:r>
+        <w:rPr>
+          <w:noProof/>
+        </w:rPr>
+        <w:drawing>
+          <wp:inline distT="0" distB="0" distL="0" distR="0" wp14:anchorId="18A55288" wp14:editId="195BEFAB">
+            <wp:extent cx="5391902" cy="3353268"/>
+            <wp:effectExtent l="0" t="0" r="0" b="0"/>
+            <wp:docPr id="4" name="Picture 4"/>
+            <wp:cNvGraphicFramePr>
+              <a:graphicFrameLocks xmlns:a="http://schemas.openxmlformats.org/drawingml/2006/main" noChangeAspect="1"/>
+            </wp:cNvGraphicFramePr>
+            <a:graphic xmlns:a="http://schemas.openxmlformats.org/drawingml/2006/main">
+              <a:graphicData uri="http://schemas.openxmlformats.org/drawingml/2006/picture">
+                <pic:pic xmlns:pic="http://schemas.openxmlformats.org/drawingml/2006/picture">
+                  <pic:nvPicPr>
+                    <pic:cNvPr id="1" name=""/>
+                    <pic:cNvPicPr/>
+                  </pic:nvPicPr>
+                  <pic:blipFill>
+                    <a:blip r:embed="rId26"/>
+                    <a:stretch>
+                      <a:fillRect/>
+                    </a:stretch>
+                  </pic:blipFill>
+                  <pic:spPr>
+                    <a:xfrm>
+                      <a:off x="0" y="0"/>
                       <a:ext cx="5391902" cy="3353268"/>
                     </a:xfrm>
                     <a:prstGeom prst="rect">
@@ -8635,11 +8749,11 @@
         <w:spacing w:before="240" w:line="276" w:lineRule="auto"/>
         <w:ind w:left="450"/>
       </w:pPr>
-      <w:bookmarkStart w:id="23" w:name="_Toc131182336"/>
+      <w:bookmarkStart w:id="17" w:name="_Toc131182336"/>
       <w:r>
         <w:t>Đặc tả use-case đăng nhập</w:t>
       </w:r>
-      <w:bookmarkEnd w:id="23"/>
+      <w:bookmarkEnd w:id="17"/>
     </w:p>
     <w:tbl>
       <w:tblPr>
@@ -8794,7 +8908,6 @@
               <w:ind w:left="450"/>
             </w:pPr>
             <w:r>
-              <w:lastRenderedPageBreak/>
               <w:t>Điều kiện sau</w:t>
             </w:r>
           </w:p>
@@ -8941,6 +9054,7 @@
                     <w:ind w:left="450"/>
                   </w:pPr>
                   <w:r>
+                    <w:lastRenderedPageBreak/>
                     <w:t>Nhập thông tin tài khoản và mật khẩu</w:t>
                   </w:r>
                 </w:p>
@@ -9009,7 +9123,7 @@
         <w:spacing w:before="240" w:line="276" w:lineRule="auto"/>
         <w:ind w:left="450"/>
       </w:pPr>
-      <w:bookmarkStart w:id="24" w:name="_Toc131182337"/>
+      <w:bookmarkStart w:id="18" w:name="_Toc131182337"/>
       <w:r>
         <w:t xml:space="preserve">Biểu đồ </w:t>
       </w:r>
@@ -9025,7 +9139,7 @@
       <w:r>
         <w:t>đăng nhập</w:t>
       </w:r>
-      <w:bookmarkEnd w:id="24"/>
+      <w:bookmarkEnd w:id="18"/>
     </w:p>
     <w:p>
       <w:pPr>
@@ -9053,7 +9167,7 @@
                     <pic:cNvPicPr/>
                   </pic:nvPicPr>
                   <pic:blipFill>
-                    <a:blip r:embed="rId25"/>
+                    <a:blip r:embed="rId27"/>
                     <a:stretch>
                       <a:fillRect/>
                     </a:stretch>
@@ -9101,12 +9215,12 @@
         <w:spacing w:before="240" w:line="276" w:lineRule="auto"/>
         <w:ind w:left="450"/>
       </w:pPr>
-      <w:bookmarkStart w:id="25" w:name="_Toc131182338"/>
+      <w:bookmarkStart w:id="19" w:name="_Toc131182338"/>
       <w:r>
         <w:lastRenderedPageBreak/>
         <w:t>Use-case đăng ký</w:t>
       </w:r>
-      <w:bookmarkEnd w:id="25"/>
+      <w:bookmarkEnd w:id="19"/>
     </w:p>
     <w:p>
       <w:pPr>
@@ -9134,7 +9248,7 @@
                     <pic:cNvPicPr/>
                   </pic:nvPicPr>
                   <pic:blipFill>
-                    <a:blip r:embed="rId26"/>
+                    <a:blip r:embed="rId28"/>
                     <a:stretch>
                       <a:fillRect/>
                     </a:stretch>
@@ -9167,11 +9281,11 @@
         <w:spacing w:before="240" w:line="276" w:lineRule="auto"/>
         <w:ind w:left="450"/>
       </w:pPr>
-      <w:bookmarkStart w:id="26" w:name="_Toc131182339"/>
+      <w:bookmarkStart w:id="20" w:name="_Toc131182339"/>
       <w:r>
         <w:t>Đặc tả use-case đăng ký</w:t>
       </w:r>
-      <w:bookmarkEnd w:id="26"/>
+      <w:bookmarkEnd w:id="20"/>
     </w:p>
     <w:tbl>
       <w:tblPr>
@@ -9556,7 +9670,7 @@
         <w:spacing w:before="240" w:line="276" w:lineRule="auto"/>
         <w:ind w:left="450"/>
       </w:pPr>
-      <w:bookmarkStart w:id="27" w:name="_Toc131182340"/>
+      <w:bookmarkStart w:id="21" w:name="_Toc131182340"/>
       <w:r>
         <w:lastRenderedPageBreak/>
         <w:t xml:space="preserve">Biểu đồ </w:t>
@@ -9573,7 +9687,7 @@
       <w:r>
         <w:t xml:space="preserve"> đăng ký</w:t>
       </w:r>
-      <w:bookmarkEnd w:id="27"/>
+      <w:bookmarkEnd w:id="21"/>
     </w:p>
     <w:p>
       <w:pPr>
@@ -9601,7 +9715,7 @@
                     <pic:cNvPicPr/>
                   </pic:nvPicPr>
                   <pic:blipFill>
-                    <a:blip r:embed="rId27"/>
+                    <a:blip r:embed="rId29"/>
                     <a:stretch>
                       <a:fillRect/>
                     </a:stretch>
@@ -9634,12 +9748,12 @@
         <w:spacing w:before="240" w:line="276" w:lineRule="auto"/>
         <w:ind w:left="450"/>
       </w:pPr>
-      <w:bookmarkStart w:id="28" w:name="_Toc131182341"/>
+      <w:bookmarkStart w:id="22" w:name="_Toc131182341"/>
       <w:r>
         <w:lastRenderedPageBreak/>
         <w:t>Use-case quản lý người dùng</w:t>
       </w:r>
-      <w:bookmarkEnd w:id="28"/>
+      <w:bookmarkEnd w:id="22"/>
     </w:p>
     <w:p>
       <w:pPr>
@@ -9667,7 +9781,7 @@
                     <pic:cNvPicPr/>
                   </pic:nvPicPr>
                   <pic:blipFill>
-                    <a:blip r:embed="rId28"/>
+                    <a:blip r:embed="rId30"/>
                     <a:stretch>
                       <a:fillRect/>
                     </a:stretch>
@@ -9700,7 +9814,7 @@
         <w:spacing w:before="240" w:line="276" w:lineRule="auto"/>
         <w:ind w:left="450"/>
       </w:pPr>
-      <w:bookmarkStart w:id="29" w:name="_Toc131182342"/>
+      <w:bookmarkStart w:id="23" w:name="_Toc131182342"/>
       <w:r>
         <w:t xml:space="preserve">Đặc tả use-case </w:t>
       </w:r>
@@ -9710,7 +9824,7 @@
       <w:r>
         <w:t xml:space="preserve"> người dùng</w:t>
       </w:r>
-      <w:bookmarkEnd w:id="29"/>
+      <w:bookmarkEnd w:id="23"/>
     </w:p>
     <w:p>
       <w:pPr>
@@ -10972,12 +11086,12 @@
         <w:spacing w:before="240" w:line="276" w:lineRule="auto"/>
         <w:ind w:left="450"/>
       </w:pPr>
-      <w:bookmarkStart w:id="30" w:name="_Toc131182343"/>
+      <w:bookmarkStart w:id="24" w:name="_Toc131182343"/>
       <w:r>
         <w:lastRenderedPageBreak/>
         <w:t>Biểu đồ tuần tự chức năng quản lý người dùng</w:t>
       </w:r>
-      <w:bookmarkEnd w:id="30"/>
+      <w:bookmarkEnd w:id="24"/>
     </w:p>
     <w:p>
       <w:pPr>
@@ -11004,164 +11118,6 @@
             <wp:extent cx="4629796" cy="4296375"/>
             <wp:effectExtent l="0" t="0" r="0" b="9525"/>
             <wp:docPr id="22" name="Picture 22"/>
-            <wp:cNvGraphicFramePr>
-              <a:graphicFrameLocks xmlns:a="http://schemas.openxmlformats.org/drawingml/2006/main" noChangeAspect="1"/>
-            </wp:cNvGraphicFramePr>
-            <a:graphic xmlns:a="http://schemas.openxmlformats.org/drawingml/2006/main">
-              <a:graphicData uri="http://schemas.openxmlformats.org/drawingml/2006/picture">
-                <pic:pic xmlns:pic="http://schemas.openxmlformats.org/drawingml/2006/picture">
-                  <pic:nvPicPr>
-                    <pic:cNvPr id="1" name=""/>
-                    <pic:cNvPicPr/>
-                  </pic:nvPicPr>
-                  <pic:blipFill>
-                    <a:blip r:embed="rId29"/>
-                    <a:stretch>
-                      <a:fillRect/>
-                    </a:stretch>
-                  </pic:blipFill>
-                  <pic:spPr>
-                    <a:xfrm>
-                      <a:off x="0" y="0"/>
-                      <a:ext cx="4629796" cy="4296375"/>
-                    </a:xfrm>
-                    <a:prstGeom prst="rect">
-                      <a:avLst/>
-                    </a:prstGeom>
-                  </pic:spPr>
-                </pic:pic>
-              </a:graphicData>
-            </a:graphic>
-          </wp:inline>
-        </w:drawing>
-      </w:r>
-    </w:p>
-    <w:p>
-      <w:pPr>
-        <w:spacing w:before="240" w:line="276" w:lineRule="auto"/>
-        <w:ind w:left="450"/>
-      </w:pPr>
-    </w:p>
-    <w:p>
-      <w:pPr>
-        <w:spacing w:before="240" w:line="276" w:lineRule="auto"/>
-        <w:ind w:left="450"/>
-      </w:pPr>
-    </w:p>
-    <w:p>
-      <w:pPr>
-        <w:spacing w:before="240" w:line="276" w:lineRule="auto"/>
-        <w:ind w:left="450"/>
-      </w:pPr>
-      <w:r>
-        <w:br w:type="page"/>
-      </w:r>
-    </w:p>
-    <w:p>
-      <w:pPr>
-        <w:pStyle w:val="Heading6"/>
-        <w:spacing w:before="240" w:line="276" w:lineRule="auto"/>
-        <w:ind w:left="450"/>
-      </w:pPr>
-      <w:r>
-        <w:lastRenderedPageBreak/>
-        <w:t>Biểu đồ tuần tự chức năng sửa</w:t>
-      </w:r>
-      <w:r>
-        <w:t xml:space="preserve"> thông tin</w:t>
-      </w:r>
-      <w:r>
-        <w:t xml:space="preserve"> người dùng</w:t>
-      </w:r>
-    </w:p>
-    <w:p>
-      <w:pPr>
-        <w:spacing w:before="240" w:line="276" w:lineRule="auto"/>
-        <w:ind w:left="450"/>
-        <w:jc w:val="center"/>
-      </w:pPr>
-      <w:r>
-        <w:rPr>
-          <w:noProof/>
-        </w:rPr>
-        <w:drawing>
-          <wp:inline distT="0" distB="0" distL="0" distR="0" wp14:anchorId="2A006B9F" wp14:editId="6D2D74EC">
-            <wp:extent cx="3972479" cy="4887007"/>
-            <wp:effectExtent l="0" t="0" r="9525" b="8890"/>
-            <wp:docPr id="23" name="Picture 23"/>
-            <wp:cNvGraphicFramePr>
-              <a:graphicFrameLocks xmlns:a="http://schemas.openxmlformats.org/drawingml/2006/main" noChangeAspect="1"/>
-            </wp:cNvGraphicFramePr>
-            <a:graphic xmlns:a="http://schemas.openxmlformats.org/drawingml/2006/main">
-              <a:graphicData uri="http://schemas.openxmlformats.org/drawingml/2006/picture">
-                <pic:pic xmlns:pic="http://schemas.openxmlformats.org/drawingml/2006/picture">
-                  <pic:nvPicPr>
-                    <pic:cNvPr id="1" name=""/>
-                    <pic:cNvPicPr/>
-                  </pic:nvPicPr>
-                  <pic:blipFill>
-                    <a:blip r:embed="rId30"/>
-                    <a:stretch>
-                      <a:fillRect/>
-                    </a:stretch>
-                  </pic:blipFill>
-                  <pic:spPr>
-                    <a:xfrm>
-                      <a:off x="0" y="0"/>
-                      <a:ext cx="3972479" cy="4887007"/>
-                    </a:xfrm>
-                    <a:prstGeom prst="rect">
-                      <a:avLst/>
-                    </a:prstGeom>
-                  </pic:spPr>
-                </pic:pic>
-              </a:graphicData>
-            </a:graphic>
-          </wp:inline>
-        </w:drawing>
-      </w:r>
-    </w:p>
-    <w:p>
-      <w:pPr>
-        <w:spacing w:before="240" w:line="276" w:lineRule="auto"/>
-        <w:ind w:left="450"/>
-      </w:pPr>
-    </w:p>
-    <w:p>
-      <w:pPr>
-        <w:spacing w:before="240" w:line="276" w:lineRule="auto"/>
-        <w:ind w:left="450"/>
-      </w:pPr>
-      <w:r>
-        <w:br w:type="page"/>
-      </w:r>
-    </w:p>
-    <w:p>
-      <w:pPr>
-        <w:pStyle w:val="Heading6"/>
-        <w:spacing w:before="240" w:line="276" w:lineRule="auto"/>
-        <w:ind w:left="450"/>
-      </w:pPr>
-      <w:r>
-        <w:lastRenderedPageBreak/>
-        <w:t>Biểu đồ tuần tự chức năng xóa người dùng</w:t>
-      </w:r>
-    </w:p>
-    <w:p>
-      <w:pPr>
-        <w:spacing w:before="240" w:line="276" w:lineRule="auto"/>
-        <w:ind w:left="450"/>
-        <w:jc w:val="center"/>
-      </w:pPr>
-      <w:r>
-        <w:rPr>
-          <w:noProof/>
-        </w:rPr>
-        <w:drawing>
-          <wp:inline distT="0" distB="0" distL="0" distR="0" wp14:anchorId="03EB6A7D" wp14:editId="7960EE7C">
-            <wp:extent cx="3372321" cy="4363059"/>
-            <wp:effectExtent l="0" t="0" r="0" b="0"/>
-            <wp:docPr id="24" name="Picture 24"/>
             <wp:cNvGraphicFramePr>
               <a:graphicFrameLocks xmlns:a="http://schemas.openxmlformats.org/drawingml/2006/main" noChangeAspect="1"/>
             </wp:cNvGraphicFramePr>
@@ -11181,7 +11137,7 @@
                   <pic:spPr>
                     <a:xfrm>
                       <a:off x="0" y="0"/>
-                      <a:ext cx="3372321" cy="4363059"/>
+                      <a:ext cx="4629796" cy="4296375"/>
                     </a:xfrm>
                     <a:prstGeom prst="rect">
                       <a:avLst/>
@@ -11205,22 +11161,32 @@
         <w:spacing w:before="240" w:line="276" w:lineRule="auto"/>
         <w:ind w:left="450"/>
       </w:pPr>
-      <w:r>
-        <w:br w:type="page"/>
-      </w:r>
-    </w:p>
-    <w:p>
-      <w:pPr>
-        <w:pStyle w:val="Heading4"/>
+    </w:p>
+    <w:p>
+      <w:pPr>
         <w:spacing w:before="240" w:line="276" w:lineRule="auto"/>
         <w:ind w:left="450"/>
       </w:pPr>
-      <w:bookmarkStart w:id="31" w:name="_Toc131182344"/>
+      <w:r>
+        <w:br w:type="page"/>
+      </w:r>
+    </w:p>
+    <w:p>
+      <w:pPr>
+        <w:pStyle w:val="Heading6"/>
+        <w:spacing w:before="240" w:line="276" w:lineRule="auto"/>
+        <w:ind w:left="450"/>
+      </w:pPr>
       <w:r>
         <w:lastRenderedPageBreak/>
-        <w:t>Use-case quản lý tác giả</w:t>
-      </w:r>
-      <w:bookmarkEnd w:id="31"/>
+        <w:t>Biểu đồ tuần tự chức năng sửa</w:t>
+      </w:r>
+      <w:r>
+        <w:t xml:space="preserve"> thông tin</w:t>
+      </w:r>
+      <w:r>
+        <w:t xml:space="preserve"> người dùng</w:t>
+      </w:r>
     </w:p>
     <w:p>
       <w:pPr>
@@ -11233,10 +11199,10 @@
           <w:noProof/>
         </w:rPr>
         <w:drawing>
-          <wp:inline distT="0" distB="0" distL="0" distR="0" wp14:anchorId="16AA0A47" wp14:editId="145909C2">
-            <wp:extent cx="5943600" cy="3181985"/>
-            <wp:effectExtent l="0" t="0" r="0" b="0"/>
-            <wp:docPr id="26" name="Picture 26"/>
+          <wp:inline distT="0" distB="0" distL="0" distR="0" wp14:anchorId="2A006B9F" wp14:editId="6D2D74EC">
+            <wp:extent cx="3972479" cy="4887007"/>
+            <wp:effectExtent l="0" t="0" r="9525" b="8890"/>
+            <wp:docPr id="23" name="Picture 23"/>
             <wp:cNvGraphicFramePr>
               <a:graphicFrameLocks xmlns:a="http://schemas.openxmlformats.org/drawingml/2006/main" noChangeAspect="1"/>
             </wp:cNvGraphicFramePr>
@@ -11256,6 +11222,154 @@
                   <pic:spPr>
                     <a:xfrm>
                       <a:off x="0" y="0"/>
+                      <a:ext cx="3972479" cy="4887007"/>
+                    </a:xfrm>
+                    <a:prstGeom prst="rect">
+                      <a:avLst/>
+                    </a:prstGeom>
+                  </pic:spPr>
+                </pic:pic>
+              </a:graphicData>
+            </a:graphic>
+          </wp:inline>
+        </w:drawing>
+      </w:r>
+    </w:p>
+    <w:p>
+      <w:pPr>
+        <w:spacing w:before="240" w:line="276" w:lineRule="auto"/>
+        <w:ind w:left="450"/>
+      </w:pPr>
+    </w:p>
+    <w:p>
+      <w:pPr>
+        <w:spacing w:before="240" w:line="276" w:lineRule="auto"/>
+        <w:ind w:left="450"/>
+      </w:pPr>
+      <w:r>
+        <w:br w:type="page"/>
+      </w:r>
+    </w:p>
+    <w:p>
+      <w:pPr>
+        <w:pStyle w:val="Heading6"/>
+        <w:spacing w:before="240" w:line="276" w:lineRule="auto"/>
+        <w:ind w:left="450"/>
+      </w:pPr>
+      <w:r>
+        <w:lastRenderedPageBreak/>
+        <w:t>Biểu đồ tuần tự chức năng xóa người dùng</w:t>
+      </w:r>
+    </w:p>
+    <w:p>
+      <w:pPr>
+        <w:spacing w:before="240" w:line="276" w:lineRule="auto"/>
+        <w:ind w:left="450"/>
+        <w:jc w:val="center"/>
+      </w:pPr>
+      <w:r>
+        <w:rPr>
+          <w:noProof/>
+        </w:rPr>
+        <w:drawing>
+          <wp:inline distT="0" distB="0" distL="0" distR="0" wp14:anchorId="03EB6A7D" wp14:editId="7960EE7C">
+            <wp:extent cx="3372321" cy="4363059"/>
+            <wp:effectExtent l="0" t="0" r="0" b="0"/>
+            <wp:docPr id="24" name="Picture 24"/>
+            <wp:cNvGraphicFramePr>
+              <a:graphicFrameLocks xmlns:a="http://schemas.openxmlformats.org/drawingml/2006/main" noChangeAspect="1"/>
+            </wp:cNvGraphicFramePr>
+            <a:graphic xmlns:a="http://schemas.openxmlformats.org/drawingml/2006/main">
+              <a:graphicData uri="http://schemas.openxmlformats.org/drawingml/2006/picture">
+                <pic:pic xmlns:pic="http://schemas.openxmlformats.org/drawingml/2006/picture">
+                  <pic:nvPicPr>
+                    <pic:cNvPr id="1" name=""/>
+                    <pic:cNvPicPr/>
+                  </pic:nvPicPr>
+                  <pic:blipFill>
+                    <a:blip r:embed="rId33"/>
+                    <a:stretch>
+                      <a:fillRect/>
+                    </a:stretch>
+                  </pic:blipFill>
+                  <pic:spPr>
+                    <a:xfrm>
+                      <a:off x="0" y="0"/>
+                      <a:ext cx="3372321" cy="4363059"/>
+                    </a:xfrm>
+                    <a:prstGeom prst="rect">
+                      <a:avLst/>
+                    </a:prstGeom>
+                  </pic:spPr>
+                </pic:pic>
+              </a:graphicData>
+            </a:graphic>
+          </wp:inline>
+        </w:drawing>
+      </w:r>
+    </w:p>
+    <w:p>
+      <w:pPr>
+        <w:spacing w:before="240" w:line="276" w:lineRule="auto"/>
+        <w:ind w:left="450"/>
+      </w:pPr>
+    </w:p>
+    <w:p>
+      <w:pPr>
+        <w:spacing w:before="240" w:line="276" w:lineRule="auto"/>
+        <w:ind w:left="450"/>
+      </w:pPr>
+      <w:r>
+        <w:br w:type="page"/>
+      </w:r>
+    </w:p>
+    <w:p>
+      <w:pPr>
+        <w:pStyle w:val="Heading4"/>
+        <w:spacing w:before="240" w:line="276" w:lineRule="auto"/>
+        <w:ind w:left="450"/>
+      </w:pPr>
+      <w:bookmarkStart w:id="25" w:name="_Toc131182344"/>
+      <w:r>
+        <w:lastRenderedPageBreak/>
+        <w:t>Use-case quản lý tác giả</w:t>
+      </w:r>
+      <w:bookmarkEnd w:id="25"/>
+    </w:p>
+    <w:p>
+      <w:pPr>
+        <w:spacing w:before="240" w:line="276" w:lineRule="auto"/>
+        <w:ind w:left="450"/>
+        <w:jc w:val="center"/>
+      </w:pPr>
+      <w:r>
+        <w:rPr>
+          <w:noProof/>
+        </w:rPr>
+        <w:drawing>
+          <wp:inline distT="0" distB="0" distL="0" distR="0" wp14:anchorId="16AA0A47" wp14:editId="145909C2">
+            <wp:extent cx="5943600" cy="3181985"/>
+            <wp:effectExtent l="0" t="0" r="0" b="0"/>
+            <wp:docPr id="26" name="Picture 26"/>
+            <wp:cNvGraphicFramePr>
+              <a:graphicFrameLocks xmlns:a="http://schemas.openxmlformats.org/drawingml/2006/main" noChangeAspect="1"/>
+            </wp:cNvGraphicFramePr>
+            <a:graphic xmlns:a="http://schemas.openxmlformats.org/drawingml/2006/main">
+              <a:graphicData uri="http://schemas.openxmlformats.org/drawingml/2006/picture">
+                <pic:pic xmlns:pic="http://schemas.openxmlformats.org/drawingml/2006/picture">
+                  <pic:nvPicPr>
+                    <pic:cNvPr id="1" name=""/>
+                    <pic:cNvPicPr/>
+                  </pic:nvPicPr>
+                  <pic:blipFill>
+                    <a:blip r:embed="rId34"/>
+                    <a:stretch>
+                      <a:fillRect/>
+                    </a:stretch>
+                  </pic:blipFill>
+                  <pic:spPr>
+                    <a:xfrm>
+                      <a:off x="0" y="0"/>
                       <a:ext cx="5943600" cy="3181985"/>
                     </a:xfrm>
                     <a:prstGeom prst="rect">
@@ -11281,11 +11395,11 @@
         <w:spacing w:before="240" w:line="276" w:lineRule="auto"/>
         <w:ind w:left="450"/>
       </w:pPr>
-      <w:bookmarkStart w:id="32" w:name="_Toc131182345"/>
+      <w:bookmarkStart w:id="26" w:name="_Toc131182345"/>
       <w:r>
         <w:t>Đặc tả use-case quản lý tác giả</w:t>
       </w:r>
-      <w:bookmarkEnd w:id="32"/>
+      <w:bookmarkEnd w:id="26"/>
     </w:p>
     <w:p>
       <w:pPr>
@@ -12499,12 +12613,12 @@
         <w:spacing w:before="240" w:line="276" w:lineRule="auto"/>
         <w:ind w:left="450"/>
       </w:pPr>
-      <w:bookmarkStart w:id="33" w:name="_Toc131182346"/>
+      <w:bookmarkStart w:id="27" w:name="_Toc131182346"/>
       <w:r>
         <w:lastRenderedPageBreak/>
         <w:t>Biểu đồ tuần tự chức năng quản lý tác giả</w:t>
       </w:r>
-      <w:bookmarkEnd w:id="33"/>
+      <w:bookmarkEnd w:id="27"/>
     </w:p>
     <w:p>
       <w:pPr>
@@ -12531,152 +12645,6 @@
             <wp:extent cx="4315427" cy="4010585"/>
             <wp:effectExtent l="0" t="0" r="0" b="9525"/>
             <wp:docPr id="27" name="Picture 27"/>
-            <wp:cNvGraphicFramePr>
-              <a:graphicFrameLocks xmlns:a="http://schemas.openxmlformats.org/drawingml/2006/main" noChangeAspect="1"/>
-            </wp:cNvGraphicFramePr>
-            <a:graphic xmlns:a="http://schemas.openxmlformats.org/drawingml/2006/main">
-              <a:graphicData uri="http://schemas.openxmlformats.org/drawingml/2006/picture">
-                <pic:pic xmlns:pic="http://schemas.openxmlformats.org/drawingml/2006/picture">
-                  <pic:nvPicPr>
-                    <pic:cNvPr id="1" name=""/>
-                    <pic:cNvPicPr/>
-                  </pic:nvPicPr>
-                  <pic:blipFill>
-                    <a:blip r:embed="rId33"/>
-                    <a:stretch>
-                      <a:fillRect/>
-                    </a:stretch>
-                  </pic:blipFill>
-                  <pic:spPr>
-                    <a:xfrm>
-                      <a:off x="0" y="0"/>
-                      <a:ext cx="4315427" cy="4010585"/>
-                    </a:xfrm>
-                    <a:prstGeom prst="rect">
-                      <a:avLst/>
-                    </a:prstGeom>
-                  </pic:spPr>
-                </pic:pic>
-              </a:graphicData>
-            </a:graphic>
-          </wp:inline>
-        </w:drawing>
-      </w:r>
-    </w:p>
-    <w:p>
-      <w:pPr>
-        <w:spacing w:before="240" w:line="276" w:lineRule="auto"/>
-        <w:ind w:left="450"/>
-      </w:pPr>
-    </w:p>
-    <w:p>
-      <w:pPr>
-        <w:spacing w:before="240" w:line="276" w:lineRule="auto"/>
-        <w:ind w:left="450"/>
-      </w:pPr>
-      <w:r>
-        <w:br w:type="page"/>
-      </w:r>
-    </w:p>
-    <w:p>
-      <w:pPr>
-        <w:pStyle w:val="Heading6"/>
-        <w:spacing w:before="240" w:line="276" w:lineRule="auto"/>
-        <w:ind w:left="450"/>
-      </w:pPr>
-      <w:r>
-        <w:lastRenderedPageBreak/>
-        <w:t>Biểu đồ tuần tự chức năng sửa tác giả</w:t>
-      </w:r>
-    </w:p>
-    <w:p>
-      <w:pPr>
-        <w:spacing w:before="240" w:line="276" w:lineRule="auto"/>
-        <w:ind w:left="450"/>
-        <w:jc w:val="center"/>
-      </w:pPr>
-      <w:r>
-        <w:rPr>
-          <w:noProof/>
-        </w:rPr>
-        <w:drawing>
-          <wp:inline distT="0" distB="0" distL="0" distR="0" wp14:anchorId="441BEE8E" wp14:editId="7E9BA835">
-            <wp:extent cx="3801005" cy="4839375"/>
-            <wp:effectExtent l="0" t="0" r="9525" b="0"/>
-            <wp:docPr id="28" name="Picture 28"/>
-            <wp:cNvGraphicFramePr>
-              <a:graphicFrameLocks xmlns:a="http://schemas.openxmlformats.org/drawingml/2006/main" noChangeAspect="1"/>
-            </wp:cNvGraphicFramePr>
-            <a:graphic xmlns:a="http://schemas.openxmlformats.org/drawingml/2006/main">
-              <a:graphicData uri="http://schemas.openxmlformats.org/drawingml/2006/picture">
-                <pic:pic xmlns:pic="http://schemas.openxmlformats.org/drawingml/2006/picture">
-                  <pic:nvPicPr>
-                    <pic:cNvPr id="1" name=""/>
-                    <pic:cNvPicPr/>
-                  </pic:nvPicPr>
-                  <pic:blipFill>
-                    <a:blip r:embed="rId34"/>
-                    <a:stretch>
-                      <a:fillRect/>
-                    </a:stretch>
-                  </pic:blipFill>
-                  <pic:spPr>
-                    <a:xfrm>
-                      <a:off x="0" y="0"/>
-                      <a:ext cx="3801005" cy="4839375"/>
-                    </a:xfrm>
-                    <a:prstGeom prst="rect">
-                      <a:avLst/>
-                    </a:prstGeom>
-                  </pic:spPr>
-                </pic:pic>
-              </a:graphicData>
-            </a:graphic>
-          </wp:inline>
-        </w:drawing>
-      </w:r>
-    </w:p>
-    <w:p>
-      <w:pPr>
-        <w:spacing w:before="240" w:line="276" w:lineRule="auto"/>
-        <w:ind w:left="450"/>
-      </w:pPr>
-    </w:p>
-    <w:p>
-      <w:pPr>
-        <w:spacing w:before="240" w:line="276" w:lineRule="auto"/>
-        <w:ind w:left="450"/>
-      </w:pPr>
-      <w:r>
-        <w:br w:type="page"/>
-      </w:r>
-    </w:p>
-    <w:p>
-      <w:pPr>
-        <w:pStyle w:val="Heading6"/>
-        <w:spacing w:before="240" w:line="276" w:lineRule="auto"/>
-        <w:ind w:left="450"/>
-      </w:pPr>
-      <w:r>
-        <w:lastRenderedPageBreak/>
-        <w:t>Biểu đồ tuần tự chức năng xóa tác giả</w:t>
-      </w:r>
-    </w:p>
-    <w:p>
-      <w:pPr>
-        <w:spacing w:before="240" w:line="276" w:lineRule="auto"/>
-        <w:ind w:left="450"/>
-        <w:jc w:val="center"/>
-      </w:pPr>
-      <w:r>
-        <w:rPr>
-          <w:noProof/>
-        </w:rPr>
-        <w:drawing>
-          <wp:inline distT="0" distB="0" distL="0" distR="0" wp14:anchorId="3490E54D" wp14:editId="35B9921D">
-            <wp:extent cx="3801005" cy="4801270"/>
-            <wp:effectExtent l="0" t="0" r="9525" b="0"/>
-            <wp:docPr id="29" name="Picture 29"/>
             <wp:cNvGraphicFramePr>
               <a:graphicFrameLocks xmlns:a="http://schemas.openxmlformats.org/drawingml/2006/main" noChangeAspect="1"/>
             </wp:cNvGraphicFramePr>
@@ -12696,7 +12664,7 @@
                   <pic:spPr>
                     <a:xfrm>
                       <a:off x="0" y="0"/>
-                      <a:ext cx="3801005" cy="4801270"/>
+                      <a:ext cx="4315427" cy="4010585"/>
                     </a:xfrm>
                     <a:prstGeom prst="rect">
                       <a:avLst/>
@@ -12726,16 +12694,14 @@
     </w:p>
     <w:p>
       <w:pPr>
-        <w:pStyle w:val="Heading4"/>
+        <w:pStyle w:val="Heading6"/>
         <w:spacing w:before="240" w:line="276" w:lineRule="auto"/>
         <w:ind w:left="450"/>
       </w:pPr>
-      <w:bookmarkStart w:id="34" w:name="_Toc131182347"/>
       <w:r>
         <w:lastRenderedPageBreak/>
-        <w:t>Use-case quản lý thể loại</w:t>
-      </w:r>
-      <w:bookmarkEnd w:id="34"/>
+        <w:t>Biểu đồ tuần tự chức năng sửa tác giả</w:t>
+      </w:r>
     </w:p>
     <w:p>
       <w:pPr>
@@ -12748,10 +12714,10 @@
           <w:noProof/>
         </w:rPr>
         <w:drawing>
-          <wp:inline distT="0" distB="0" distL="0" distR="0" wp14:anchorId="2B2745E4" wp14:editId="1CB11020">
-            <wp:extent cx="4648849" cy="2591162"/>
-            <wp:effectExtent l="0" t="0" r="0" b="0"/>
-            <wp:docPr id="30" name="Picture 30"/>
+          <wp:inline distT="0" distB="0" distL="0" distR="0" wp14:anchorId="441BEE8E" wp14:editId="7E9BA835">
+            <wp:extent cx="3801005" cy="4839375"/>
+            <wp:effectExtent l="0" t="0" r="9525" b="0"/>
+            <wp:docPr id="28" name="Picture 28"/>
             <wp:cNvGraphicFramePr>
               <a:graphicFrameLocks xmlns:a="http://schemas.openxmlformats.org/drawingml/2006/main" noChangeAspect="1"/>
             </wp:cNvGraphicFramePr>
@@ -12771,6 +12737,154 @@
                   <pic:spPr>
                     <a:xfrm>
                       <a:off x="0" y="0"/>
+                      <a:ext cx="3801005" cy="4839375"/>
+                    </a:xfrm>
+                    <a:prstGeom prst="rect">
+                      <a:avLst/>
+                    </a:prstGeom>
+                  </pic:spPr>
+                </pic:pic>
+              </a:graphicData>
+            </a:graphic>
+          </wp:inline>
+        </w:drawing>
+      </w:r>
+    </w:p>
+    <w:p>
+      <w:pPr>
+        <w:spacing w:before="240" w:line="276" w:lineRule="auto"/>
+        <w:ind w:left="450"/>
+      </w:pPr>
+    </w:p>
+    <w:p>
+      <w:pPr>
+        <w:spacing w:before="240" w:line="276" w:lineRule="auto"/>
+        <w:ind w:left="450"/>
+      </w:pPr>
+      <w:r>
+        <w:br w:type="page"/>
+      </w:r>
+    </w:p>
+    <w:p>
+      <w:pPr>
+        <w:pStyle w:val="Heading6"/>
+        <w:spacing w:before="240" w:line="276" w:lineRule="auto"/>
+        <w:ind w:left="450"/>
+      </w:pPr>
+      <w:r>
+        <w:lastRenderedPageBreak/>
+        <w:t>Biểu đồ tuần tự chức năng xóa tác giả</w:t>
+      </w:r>
+    </w:p>
+    <w:p>
+      <w:pPr>
+        <w:spacing w:before="240" w:line="276" w:lineRule="auto"/>
+        <w:ind w:left="450"/>
+        <w:jc w:val="center"/>
+      </w:pPr>
+      <w:r>
+        <w:rPr>
+          <w:noProof/>
+        </w:rPr>
+        <w:drawing>
+          <wp:inline distT="0" distB="0" distL="0" distR="0" wp14:anchorId="3490E54D" wp14:editId="35B9921D">
+            <wp:extent cx="3801005" cy="4801270"/>
+            <wp:effectExtent l="0" t="0" r="9525" b="0"/>
+            <wp:docPr id="29" name="Picture 29"/>
+            <wp:cNvGraphicFramePr>
+              <a:graphicFrameLocks xmlns:a="http://schemas.openxmlformats.org/drawingml/2006/main" noChangeAspect="1"/>
+            </wp:cNvGraphicFramePr>
+            <a:graphic xmlns:a="http://schemas.openxmlformats.org/drawingml/2006/main">
+              <a:graphicData uri="http://schemas.openxmlformats.org/drawingml/2006/picture">
+                <pic:pic xmlns:pic="http://schemas.openxmlformats.org/drawingml/2006/picture">
+                  <pic:nvPicPr>
+                    <pic:cNvPr id="1" name=""/>
+                    <pic:cNvPicPr/>
+                  </pic:nvPicPr>
+                  <pic:blipFill>
+                    <a:blip r:embed="rId37"/>
+                    <a:stretch>
+                      <a:fillRect/>
+                    </a:stretch>
+                  </pic:blipFill>
+                  <pic:spPr>
+                    <a:xfrm>
+                      <a:off x="0" y="0"/>
+                      <a:ext cx="3801005" cy="4801270"/>
+                    </a:xfrm>
+                    <a:prstGeom prst="rect">
+                      <a:avLst/>
+                    </a:prstGeom>
+                  </pic:spPr>
+                </pic:pic>
+              </a:graphicData>
+            </a:graphic>
+          </wp:inline>
+        </w:drawing>
+      </w:r>
+    </w:p>
+    <w:p>
+      <w:pPr>
+        <w:spacing w:before="240" w:line="276" w:lineRule="auto"/>
+        <w:ind w:left="450"/>
+      </w:pPr>
+    </w:p>
+    <w:p>
+      <w:pPr>
+        <w:spacing w:before="240" w:line="276" w:lineRule="auto"/>
+        <w:ind w:left="450"/>
+      </w:pPr>
+      <w:r>
+        <w:br w:type="page"/>
+      </w:r>
+    </w:p>
+    <w:p>
+      <w:pPr>
+        <w:pStyle w:val="Heading4"/>
+        <w:spacing w:before="240" w:line="276" w:lineRule="auto"/>
+        <w:ind w:left="450"/>
+      </w:pPr>
+      <w:bookmarkStart w:id="28" w:name="_Toc131182347"/>
+      <w:r>
+        <w:lastRenderedPageBreak/>
+        <w:t>Use-case quản lý thể loại</w:t>
+      </w:r>
+      <w:bookmarkEnd w:id="28"/>
+    </w:p>
+    <w:p>
+      <w:pPr>
+        <w:spacing w:before="240" w:line="276" w:lineRule="auto"/>
+        <w:ind w:left="450"/>
+        <w:jc w:val="center"/>
+      </w:pPr>
+      <w:r>
+        <w:rPr>
+          <w:noProof/>
+        </w:rPr>
+        <w:drawing>
+          <wp:inline distT="0" distB="0" distL="0" distR="0" wp14:anchorId="2B2745E4" wp14:editId="1CB11020">
+            <wp:extent cx="4648849" cy="2591162"/>
+            <wp:effectExtent l="0" t="0" r="0" b="0"/>
+            <wp:docPr id="30" name="Picture 30"/>
+            <wp:cNvGraphicFramePr>
+              <a:graphicFrameLocks xmlns:a="http://schemas.openxmlformats.org/drawingml/2006/main" noChangeAspect="1"/>
+            </wp:cNvGraphicFramePr>
+            <a:graphic xmlns:a="http://schemas.openxmlformats.org/drawingml/2006/main">
+              <a:graphicData uri="http://schemas.openxmlformats.org/drawingml/2006/picture">
+                <pic:pic xmlns:pic="http://schemas.openxmlformats.org/drawingml/2006/picture">
+                  <pic:nvPicPr>
+                    <pic:cNvPr id="1" name=""/>
+                    <pic:cNvPicPr/>
+                  </pic:nvPicPr>
+                  <pic:blipFill>
+                    <a:blip r:embed="rId38"/>
+                    <a:stretch>
+                      <a:fillRect/>
+                    </a:stretch>
+                  </pic:blipFill>
+                  <pic:spPr>
+                    <a:xfrm>
+                      <a:off x="0" y="0"/>
                       <a:ext cx="4648849" cy="2591162"/>
                     </a:xfrm>
                     <a:prstGeom prst="rect">
@@ -12796,11 +12910,11 @@
         <w:spacing w:before="240" w:line="276" w:lineRule="auto"/>
         <w:ind w:left="450"/>
       </w:pPr>
-      <w:bookmarkStart w:id="35" w:name="_Toc131182348"/>
+      <w:bookmarkStart w:id="29" w:name="_Toc131182348"/>
       <w:r>
         <w:t>Đặc tả use-case quản lý thể loại</w:t>
       </w:r>
-      <w:bookmarkEnd w:id="35"/>
+      <w:bookmarkEnd w:id="29"/>
     </w:p>
     <w:p>
       <w:pPr>
@@ -13992,12 +14106,12 @@
         <w:spacing w:before="240" w:line="276" w:lineRule="auto"/>
         <w:ind w:left="450"/>
       </w:pPr>
-      <w:bookmarkStart w:id="36" w:name="_Toc131182349"/>
+      <w:bookmarkStart w:id="30" w:name="_Toc131182349"/>
       <w:r>
         <w:lastRenderedPageBreak/>
         <w:t>Biểu đồ tuần tự chức năng quản lý thể loại</w:t>
       </w:r>
-      <w:bookmarkEnd w:id="36"/>
+      <w:bookmarkEnd w:id="30"/>
     </w:p>
     <w:p>
       <w:pPr>
@@ -14030,152 +14144,6 @@
             <wp:extent cx="3991532" cy="3639058"/>
             <wp:effectExtent l="0" t="0" r="9525" b="0"/>
             <wp:docPr id="31" name="Picture 31"/>
-            <wp:cNvGraphicFramePr>
-              <a:graphicFrameLocks xmlns:a="http://schemas.openxmlformats.org/drawingml/2006/main" noChangeAspect="1"/>
-            </wp:cNvGraphicFramePr>
-            <a:graphic xmlns:a="http://schemas.openxmlformats.org/drawingml/2006/main">
-              <a:graphicData uri="http://schemas.openxmlformats.org/drawingml/2006/picture">
-                <pic:pic xmlns:pic="http://schemas.openxmlformats.org/drawingml/2006/picture">
-                  <pic:nvPicPr>
-                    <pic:cNvPr id="1" name=""/>
-                    <pic:cNvPicPr/>
-                  </pic:nvPicPr>
-                  <pic:blipFill>
-                    <a:blip r:embed="rId37"/>
-                    <a:stretch>
-                      <a:fillRect/>
-                    </a:stretch>
-                  </pic:blipFill>
-                  <pic:spPr>
-                    <a:xfrm>
-                      <a:off x="0" y="0"/>
-                      <a:ext cx="3991532" cy="3639058"/>
-                    </a:xfrm>
-                    <a:prstGeom prst="rect">
-                      <a:avLst/>
-                    </a:prstGeom>
-                  </pic:spPr>
-                </pic:pic>
-              </a:graphicData>
-            </a:graphic>
-          </wp:inline>
-        </w:drawing>
-      </w:r>
-    </w:p>
-    <w:p>
-      <w:pPr>
-        <w:spacing w:before="240" w:line="276" w:lineRule="auto"/>
-        <w:ind w:left="450"/>
-      </w:pPr>
-    </w:p>
-    <w:p>
-      <w:pPr>
-        <w:spacing w:before="240" w:line="276" w:lineRule="auto"/>
-        <w:ind w:left="450"/>
-      </w:pPr>
-      <w:r>
-        <w:br w:type="page"/>
-      </w:r>
-    </w:p>
-    <w:p>
-      <w:pPr>
-        <w:pStyle w:val="Heading6"/>
-        <w:spacing w:before="240" w:line="276" w:lineRule="auto"/>
-        <w:ind w:left="450"/>
-      </w:pPr>
-      <w:r>
-        <w:lastRenderedPageBreak/>
-        <w:t>Biểu đồ tuần tự chức năng sửa thể loại</w:t>
-      </w:r>
-    </w:p>
-    <w:p>
-      <w:pPr>
-        <w:spacing w:before="240" w:line="276" w:lineRule="auto"/>
-        <w:ind w:left="450"/>
-        <w:jc w:val="center"/>
-      </w:pPr>
-      <w:r>
-        <w:rPr>
-          <w:noProof/>
-        </w:rPr>
-        <w:drawing>
-          <wp:inline distT="0" distB="0" distL="0" distR="0" wp14:anchorId="2A7210F0" wp14:editId="75008AFF">
-            <wp:extent cx="3848637" cy="4896533"/>
-            <wp:effectExtent l="0" t="0" r="0" b="0"/>
-            <wp:docPr id="32" name="Picture 32"/>
-            <wp:cNvGraphicFramePr>
-              <a:graphicFrameLocks xmlns:a="http://schemas.openxmlformats.org/drawingml/2006/main" noChangeAspect="1"/>
-            </wp:cNvGraphicFramePr>
-            <a:graphic xmlns:a="http://schemas.openxmlformats.org/drawingml/2006/main">
-              <a:graphicData uri="http://schemas.openxmlformats.org/drawingml/2006/picture">
-                <pic:pic xmlns:pic="http://schemas.openxmlformats.org/drawingml/2006/picture">
-                  <pic:nvPicPr>
-                    <pic:cNvPr id="1" name=""/>
-                    <pic:cNvPicPr/>
-                  </pic:nvPicPr>
-                  <pic:blipFill>
-                    <a:blip r:embed="rId38"/>
-                    <a:stretch>
-                      <a:fillRect/>
-                    </a:stretch>
-                  </pic:blipFill>
-                  <pic:spPr>
-                    <a:xfrm>
-                      <a:off x="0" y="0"/>
-                      <a:ext cx="3848637" cy="4896533"/>
-                    </a:xfrm>
-                    <a:prstGeom prst="rect">
-                      <a:avLst/>
-                    </a:prstGeom>
-                  </pic:spPr>
-                </pic:pic>
-              </a:graphicData>
-            </a:graphic>
-          </wp:inline>
-        </w:drawing>
-      </w:r>
-    </w:p>
-    <w:p>
-      <w:pPr>
-        <w:spacing w:before="240" w:line="276" w:lineRule="auto"/>
-        <w:ind w:left="450"/>
-      </w:pPr>
-    </w:p>
-    <w:p>
-      <w:pPr>
-        <w:spacing w:before="240" w:line="276" w:lineRule="auto"/>
-        <w:ind w:left="450"/>
-      </w:pPr>
-      <w:r>
-        <w:br w:type="page"/>
-      </w:r>
-    </w:p>
-    <w:p>
-      <w:pPr>
-        <w:pStyle w:val="Heading6"/>
-        <w:spacing w:before="240" w:line="276" w:lineRule="auto"/>
-        <w:ind w:left="450"/>
-      </w:pPr>
-      <w:r>
-        <w:lastRenderedPageBreak/>
-        <w:t>Biểu đồ tuần tự chức năng xóa thể loại</w:t>
-      </w:r>
-    </w:p>
-    <w:p>
-      <w:pPr>
-        <w:spacing w:before="240" w:line="276" w:lineRule="auto"/>
-        <w:ind w:left="450"/>
-        <w:jc w:val="center"/>
-      </w:pPr>
-      <w:r>
-        <w:rPr>
-          <w:noProof/>
-        </w:rPr>
-        <w:drawing>
-          <wp:inline distT="0" distB="0" distL="0" distR="0" wp14:anchorId="30E1413D" wp14:editId="4C908A84">
-            <wp:extent cx="3896269" cy="4906060"/>
-            <wp:effectExtent l="0" t="0" r="9525" b="8890"/>
-            <wp:docPr id="33" name="Picture 33"/>
             <wp:cNvGraphicFramePr>
               <a:graphicFrameLocks xmlns:a="http://schemas.openxmlformats.org/drawingml/2006/main" noChangeAspect="1"/>
             </wp:cNvGraphicFramePr>
@@ -14195,7 +14163,7 @@
                   <pic:spPr>
                     <a:xfrm>
                       <a:off x="0" y="0"/>
-                      <a:ext cx="3896269" cy="4906060"/>
+                      <a:ext cx="3991532" cy="3639058"/>
                     </a:xfrm>
                     <a:prstGeom prst="rect">
                       <a:avLst/>
@@ -14225,31 +14193,30 @@
     </w:p>
     <w:p>
       <w:pPr>
-        <w:pStyle w:val="Heading4"/>
+        <w:pStyle w:val="Heading6"/>
         <w:spacing w:before="240" w:line="276" w:lineRule="auto"/>
         <w:ind w:left="450"/>
       </w:pPr>
-      <w:bookmarkStart w:id="37" w:name="_Toc131182350"/>
       <w:r>
         <w:lastRenderedPageBreak/>
-        <w:t>Use-case quản lý tiểu thuyết</w:t>
-      </w:r>
-      <w:bookmarkEnd w:id="37"/>
+        <w:t>Biểu đồ tuần tự chức năng sửa thể loại</w:t>
+      </w:r>
     </w:p>
     <w:p>
       <w:pPr>
         <w:spacing w:before="240" w:line="276" w:lineRule="auto"/>
         <w:ind w:left="450"/>
+        <w:jc w:val="center"/>
       </w:pPr>
       <w:r>
         <w:rPr>
           <w:noProof/>
         </w:rPr>
         <w:drawing>
-          <wp:inline distT="0" distB="0" distL="0" distR="0" wp14:anchorId="601EBD1F" wp14:editId="164A3FEE">
-            <wp:extent cx="5943600" cy="3418205"/>
+          <wp:inline distT="0" distB="0" distL="0" distR="0" wp14:anchorId="2A7210F0" wp14:editId="75008AFF">
+            <wp:extent cx="3848637" cy="4896533"/>
             <wp:effectExtent l="0" t="0" r="0" b="0"/>
-            <wp:docPr id="2" name="Picture 2"/>
+            <wp:docPr id="32" name="Picture 32"/>
             <wp:cNvGraphicFramePr>
               <a:graphicFrameLocks xmlns:a="http://schemas.openxmlformats.org/drawingml/2006/main" noChangeAspect="1"/>
             </wp:cNvGraphicFramePr>
@@ -14269,6 +14236,153 @@
                   <pic:spPr>
                     <a:xfrm>
                       <a:off x="0" y="0"/>
+                      <a:ext cx="3848637" cy="4896533"/>
+                    </a:xfrm>
+                    <a:prstGeom prst="rect">
+                      <a:avLst/>
+                    </a:prstGeom>
+                  </pic:spPr>
+                </pic:pic>
+              </a:graphicData>
+            </a:graphic>
+          </wp:inline>
+        </w:drawing>
+      </w:r>
+    </w:p>
+    <w:p>
+      <w:pPr>
+        <w:spacing w:before="240" w:line="276" w:lineRule="auto"/>
+        <w:ind w:left="450"/>
+      </w:pPr>
+    </w:p>
+    <w:p>
+      <w:pPr>
+        <w:spacing w:before="240" w:line="276" w:lineRule="auto"/>
+        <w:ind w:left="450"/>
+      </w:pPr>
+      <w:r>
+        <w:br w:type="page"/>
+      </w:r>
+    </w:p>
+    <w:p>
+      <w:pPr>
+        <w:pStyle w:val="Heading6"/>
+        <w:spacing w:before="240" w:line="276" w:lineRule="auto"/>
+        <w:ind w:left="450"/>
+      </w:pPr>
+      <w:r>
+        <w:lastRenderedPageBreak/>
+        <w:t>Biểu đồ tuần tự chức năng xóa thể loại</w:t>
+      </w:r>
+    </w:p>
+    <w:p>
+      <w:pPr>
+        <w:spacing w:before="240" w:line="276" w:lineRule="auto"/>
+        <w:ind w:left="450"/>
+        <w:jc w:val="center"/>
+      </w:pPr>
+      <w:r>
+        <w:rPr>
+          <w:noProof/>
+        </w:rPr>
+        <w:drawing>
+          <wp:inline distT="0" distB="0" distL="0" distR="0" wp14:anchorId="30E1413D" wp14:editId="4C908A84">
+            <wp:extent cx="3896269" cy="4906060"/>
+            <wp:effectExtent l="0" t="0" r="9525" b="8890"/>
+            <wp:docPr id="33" name="Picture 33"/>
+            <wp:cNvGraphicFramePr>
+              <a:graphicFrameLocks xmlns:a="http://schemas.openxmlformats.org/drawingml/2006/main" noChangeAspect="1"/>
+            </wp:cNvGraphicFramePr>
+            <a:graphic xmlns:a="http://schemas.openxmlformats.org/drawingml/2006/main">
+              <a:graphicData uri="http://schemas.openxmlformats.org/drawingml/2006/picture">
+                <pic:pic xmlns:pic="http://schemas.openxmlformats.org/drawingml/2006/picture">
+                  <pic:nvPicPr>
+                    <pic:cNvPr id="1" name=""/>
+                    <pic:cNvPicPr/>
+                  </pic:nvPicPr>
+                  <pic:blipFill>
+                    <a:blip r:embed="rId41"/>
+                    <a:stretch>
+                      <a:fillRect/>
+                    </a:stretch>
+                  </pic:blipFill>
+                  <pic:spPr>
+                    <a:xfrm>
+                      <a:off x="0" y="0"/>
+                      <a:ext cx="3896269" cy="4906060"/>
+                    </a:xfrm>
+                    <a:prstGeom prst="rect">
+                      <a:avLst/>
+                    </a:prstGeom>
+                  </pic:spPr>
+                </pic:pic>
+              </a:graphicData>
+            </a:graphic>
+          </wp:inline>
+        </w:drawing>
+      </w:r>
+    </w:p>
+    <w:p>
+      <w:pPr>
+        <w:spacing w:before="240" w:line="276" w:lineRule="auto"/>
+        <w:ind w:left="450"/>
+      </w:pPr>
+    </w:p>
+    <w:p>
+      <w:pPr>
+        <w:spacing w:before="240" w:line="276" w:lineRule="auto"/>
+        <w:ind w:left="450"/>
+      </w:pPr>
+      <w:r>
+        <w:br w:type="page"/>
+      </w:r>
+    </w:p>
+    <w:p>
+      <w:pPr>
+        <w:pStyle w:val="Heading4"/>
+        <w:spacing w:before="240" w:line="276" w:lineRule="auto"/>
+        <w:ind w:left="450"/>
+      </w:pPr>
+      <w:bookmarkStart w:id="31" w:name="_Toc131182350"/>
+      <w:r>
+        <w:lastRenderedPageBreak/>
+        <w:t>Use-case quản lý tiểu thuyết</w:t>
+      </w:r>
+      <w:bookmarkEnd w:id="31"/>
+    </w:p>
+    <w:p>
+      <w:pPr>
+        <w:spacing w:before="240" w:line="276" w:lineRule="auto"/>
+        <w:ind w:left="450"/>
+      </w:pPr>
+      <w:r>
+        <w:rPr>
+          <w:noProof/>
+        </w:rPr>
+        <w:drawing>
+          <wp:inline distT="0" distB="0" distL="0" distR="0" wp14:anchorId="601EBD1F" wp14:editId="164A3FEE">
+            <wp:extent cx="5943600" cy="3418205"/>
+            <wp:effectExtent l="0" t="0" r="0" b="0"/>
+            <wp:docPr id="2" name="Picture 2"/>
+            <wp:cNvGraphicFramePr>
+              <a:graphicFrameLocks xmlns:a="http://schemas.openxmlformats.org/drawingml/2006/main" noChangeAspect="1"/>
+            </wp:cNvGraphicFramePr>
+            <a:graphic xmlns:a="http://schemas.openxmlformats.org/drawingml/2006/main">
+              <a:graphicData uri="http://schemas.openxmlformats.org/drawingml/2006/picture">
+                <pic:pic xmlns:pic="http://schemas.openxmlformats.org/drawingml/2006/picture">
+                  <pic:nvPicPr>
+                    <pic:cNvPr id="1" name=""/>
+                    <pic:cNvPicPr/>
+                  </pic:nvPicPr>
+                  <pic:blipFill>
+                    <a:blip r:embed="rId42"/>
+                    <a:stretch>
+                      <a:fillRect/>
+                    </a:stretch>
+                  </pic:blipFill>
+                  <pic:spPr>
+                    <a:xfrm>
+                      <a:off x="0" y="0"/>
                       <a:ext cx="5943600" cy="3418205"/>
                     </a:xfrm>
                     <a:prstGeom prst="rect">
@@ -14294,11 +14408,11 @@
         <w:spacing w:before="240" w:line="276" w:lineRule="auto"/>
         <w:ind w:left="450"/>
       </w:pPr>
-      <w:bookmarkStart w:id="38" w:name="_Toc131182351"/>
+      <w:bookmarkStart w:id="32" w:name="_Toc131182351"/>
       <w:r>
         <w:t>Đặc tả use-case quản lý tiểu thuyết</w:t>
       </w:r>
-      <w:bookmarkEnd w:id="38"/>
+      <w:bookmarkEnd w:id="32"/>
     </w:p>
     <w:p>
       <w:pPr>
@@ -15520,12 +15634,12 @@
         <w:spacing w:before="240" w:line="276" w:lineRule="auto"/>
         <w:ind w:left="450"/>
       </w:pPr>
-      <w:bookmarkStart w:id="39" w:name="_Toc131182352"/>
+      <w:bookmarkStart w:id="33" w:name="_Toc131182352"/>
       <w:r>
         <w:lastRenderedPageBreak/>
         <w:t>Biểu đồ tuần tự chức năng quản lý tiểu thuyết</w:t>
       </w:r>
-      <w:bookmarkEnd w:id="39"/>
+      <w:bookmarkEnd w:id="33"/>
     </w:p>
     <w:p>
       <w:pPr>
@@ -15552,152 +15666,6 @@
             <wp:extent cx="4563112" cy="4296375"/>
             <wp:effectExtent l="0" t="0" r="8890" b="9525"/>
             <wp:docPr id="3" name="Picture 3"/>
-            <wp:cNvGraphicFramePr>
-              <a:graphicFrameLocks xmlns:a="http://schemas.openxmlformats.org/drawingml/2006/main" noChangeAspect="1"/>
-            </wp:cNvGraphicFramePr>
-            <a:graphic xmlns:a="http://schemas.openxmlformats.org/drawingml/2006/main">
-              <a:graphicData uri="http://schemas.openxmlformats.org/drawingml/2006/picture">
-                <pic:pic xmlns:pic="http://schemas.openxmlformats.org/drawingml/2006/picture">
-                  <pic:nvPicPr>
-                    <pic:cNvPr id="1" name=""/>
-                    <pic:cNvPicPr/>
-                  </pic:nvPicPr>
-                  <pic:blipFill>
-                    <a:blip r:embed="rId41"/>
-                    <a:stretch>
-                      <a:fillRect/>
-                    </a:stretch>
-                  </pic:blipFill>
-                  <pic:spPr>
-                    <a:xfrm>
-                      <a:off x="0" y="0"/>
-                      <a:ext cx="4563112" cy="4296375"/>
-                    </a:xfrm>
-                    <a:prstGeom prst="rect">
-                      <a:avLst/>
-                    </a:prstGeom>
-                  </pic:spPr>
-                </pic:pic>
-              </a:graphicData>
-            </a:graphic>
-          </wp:inline>
-        </w:drawing>
-      </w:r>
-    </w:p>
-    <w:p>
-      <w:pPr>
-        <w:spacing w:before="240" w:line="276" w:lineRule="auto"/>
-        <w:ind w:left="450"/>
-      </w:pPr>
-    </w:p>
-    <w:p>
-      <w:pPr>
-        <w:spacing w:before="240" w:line="276" w:lineRule="auto"/>
-        <w:ind w:left="450"/>
-      </w:pPr>
-      <w:r>
-        <w:br w:type="page"/>
-      </w:r>
-    </w:p>
-    <w:p>
-      <w:pPr>
-        <w:pStyle w:val="Heading6"/>
-        <w:spacing w:before="240" w:line="276" w:lineRule="auto"/>
-        <w:ind w:left="450"/>
-      </w:pPr>
-      <w:r>
-        <w:lastRenderedPageBreak/>
-        <w:t>Biểu đồ tuần tự chức năng sửa tiểu thuyết</w:t>
-      </w:r>
-    </w:p>
-    <w:p>
-      <w:pPr>
-        <w:spacing w:before="240" w:line="276" w:lineRule="auto"/>
-        <w:ind w:left="450"/>
-        <w:jc w:val="center"/>
-      </w:pPr>
-      <w:r>
-        <w:rPr>
-          <w:noProof/>
-        </w:rPr>
-        <w:drawing>
-          <wp:inline distT="0" distB="0" distL="0" distR="0" wp14:anchorId="132DF497" wp14:editId="650D096A">
-            <wp:extent cx="3772426" cy="4858428"/>
-            <wp:effectExtent l="0" t="0" r="0" b="0"/>
-            <wp:docPr id="10" name="Picture 10"/>
-            <wp:cNvGraphicFramePr>
-              <a:graphicFrameLocks xmlns:a="http://schemas.openxmlformats.org/drawingml/2006/main" noChangeAspect="1"/>
-            </wp:cNvGraphicFramePr>
-            <a:graphic xmlns:a="http://schemas.openxmlformats.org/drawingml/2006/main">
-              <a:graphicData uri="http://schemas.openxmlformats.org/drawingml/2006/picture">
-                <pic:pic xmlns:pic="http://schemas.openxmlformats.org/drawingml/2006/picture">
-                  <pic:nvPicPr>
-                    <pic:cNvPr id="1" name=""/>
-                    <pic:cNvPicPr/>
-                  </pic:nvPicPr>
-                  <pic:blipFill>
-                    <a:blip r:embed="rId42"/>
-                    <a:stretch>
-                      <a:fillRect/>
-                    </a:stretch>
-                  </pic:blipFill>
-                  <pic:spPr>
-                    <a:xfrm>
-                      <a:off x="0" y="0"/>
-                      <a:ext cx="3772426" cy="4858428"/>
-                    </a:xfrm>
-                    <a:prstGeom prst="rect">
-                      <a:avLst/>
-                    </a:prstGeom>
-                  </pic:spPr>
-                </pic:pic>
-              </a:graphicData>
-            </a:graphic>
-          </wp:inline>
-        </w:drawing>
-      </w:r>
-    </w:p>
-    <w:p>
-      <w:pPr>
-        <w:spacing w:before="240" w:line="276" w:lineRule="auto"/>
-        <w:ind w:left="450"/>
-      </w:pPr>
-    </w:p>
-    <w:p>
-      <w:pPr>
-        <w:spacing w:before="240" w:line="276" w:lineRule="auto"/>
-        <w:ind w:left="450"/>
-      </w:pPr>
-      <w:r>
-        <w:br w:type="page"/>
-      </w:r>
-    </w:p>
-    <w:p>
-      <w:pPr>
-        <w:pStyle w:val="Heading6"/>
-        <w:spacing w:before="240" w:line="276" w:lineRule="auto"/>
-        <w:ind w:left="450"/>
-      </w:pPr>
-      <w:r>
-        <w:lastRenderedPageBreak/>
-        <w:t>Biểu đồ tuần tự chức năng xóa tiểu thuyết</w:t>
-      </w:r>
-    </w:p>
-    <w:p>
-      <w:pPr>
-        <w:spacing w:before="240" w:line="276" w:lineRule="auto"/>
-        <w:ind w:left="450"/>
-        <w:jc w:val="center"/>
-      </w:pPr>
-      <w:r>
-        <w:rPr>
-          <w:noProof/>
-        </w:rPr>
-        <w:drawing>
-          <wp:inline distT="0" distB="0" distL="0" distR="0" wp14:anchorId="402F0911" wp14:editId="677B97AE">
-            <wp:extent cx="3610479" cy="4877481"/>
-            <wp:effectExtent l="0" t="0" r="9525" b="0"/>
-            <wp:docPr id="8" name="Picture 8"/>
             <wp:cNvGraphicFramePr>
               <a:graphicFrameLocks xmlns:a="http://schemas.openxmlformats.org/drawingml/2006/main" noChangeAspect="1"/>
             </wp:cNvGraphicFramePr>
@@ -15717,7 +15685,7 @@
                   <pic:spPr>
                     <a:xfrm>
                       <a:off x="0" y="0"/>
-                      <a:ext cx="3610479" cy="4877481"/>
+                      <a:ext cx="4563112" cy="4296375"/>
                     </a:xfrm>
                     <a:prstGeom prst="rect">
                       <a:avLst/>
@@ -15747,16 +15715,14 @@
     </w:p>
     <w:p>
       <w:pPr>
-        <w:pStyle w:val="Heading4"/>
+        <w:pStyle w:val="Heading6"/>
         <w:spacing w:before="240" w:line="276" w:lineRule="auto"/>
         <w:ind w:left="450"/>
       </w:pPr>
-      <w:bookmarkStart w:id="40" w:name="_Toc131182353"/>
       <w:r>
         <w:lastRenderedPageBreak/>
-        <w:t>Use-case quản lý chương tiểu thuyết</w:t>
-      </w:r>
-      <w:bookmarkEnd w:id="40"/>
+        <w:t>Biểu đồ tuần tự chức năng sửa tiểu thuyết</w:t>
+      </w:r>
     </w:p>
     <w:p>
       <w:pPr>
@@ -15769,10 +15735,10 @@
           <w:noProof/>
         </w:rPr>
         <w:drawing>
-          <wp:inline distT="0" distB="0" distL="0" distR="0" wp14:anchorId="0B76EB7F" wp14:editId="6C350F39">
-            <wp:extent cx="5249008" cy="3296110"/>
-            <wp:effectExtent l="0" t="0" r="8890" b="0"/>
-            <wp:docPr id="19" name="Picture 19"/>
+          <wp:inline distT="0" distB="0" distL="0" distR="0" wp14:anchorId="132DF497" wp14:editId="650D096A">
+            <wp:extent cx="3772426" cy="4858428"/>
+            <wp:effectExtent l="0" t="0" r="0" b="0"/>
+            <wp:docPr id="10" name="Picture 10"/>
             <wp:cNvGraphicFramePr>
               <a:graphicFrameLocks xmlns:a="http://schemas.openxmlformats.org/drawingml/2006/main" noChangeAspect="1"/>
             </wp:cNvGraphicFramePr>
@@ -15792,6 +15758,154 @@
                   <pic:spPr>
                     <a:xfrm>
                       <a:off x="0" y="0"/>
+                      <a:ext cx="3772426" cy="4858428"/>
+                    </a:xfrm>
+                    <a:prstGeom prst="rect">
+                      <a:avLst/>
+                    </a:prstGeom>
+                  </pic:spPr>
+                </pic:pic>
+              </a:graphicData>
+            </a:graphic>
+          </wp:inline>
+        </w:drawing>
+      </w:r>
+    </w:p>
+    <w:p>
+      <w:pPr>
+        <w:spacing w:before="240" w:line="276" w:lineRule="auto"/>
+        <w:ind w:left="450"/>
+      </w:pPr>
+    </w:p>
+    <w:p>
+      <w:pPr>
+        <w:spacing w:before="240" w:line="276" w:lineRule="auto"/>
+        <w:ind w:left="450"/>
+      </w:pPr>
+      <w:r>
+        <w:br w:type="page"/>
+      </w:r>
+    </w:p>
+    <w:p>
+      <w:pPr>
+        <w:pStyle w:val="Heading6"/>
+        <w:spacing w:before="240" w:line="276" w:lineRule="auto"/>
+        <w:ind w:left="450"/>
+      </w:pPr>
+      <w:r>
+        <w:lastRenderedPageBreak/>
+        <w:t>Biểu đồ tuần tự chức năng xóa tiểu thuyết</w:t>
+      </w:r>
+    </w:p>
+    <w:p>
+      <w:pPr>
+        <w:spacing w:before="240" w:line="276" w:lineRule="auto"/>
+        <w:ind w:left="450"/>
+        <w:jc w:val="center"/>
+      </w:pPr>
+      <w:r>
+        <w:rPr>
+          <w:noProof/>
+        </w:rPr>
+        <w:drawing>
+          <wp:inline distT="0" distB="0" distL="0" distR="0" wp14:anchorId="402F0911" wp14:editId="677B97AE">
+            <wp:extent cx="3610479" cy="4877481"/>
+            <wp:effectExtent l="0" t="0" r="9525" b="0"/>
+            <wp:docPr id="8" name="Picture 8"/>
+            <wp:cNvGraphicFramePr>
+              <a:graphicFrameLocks xmlns:a="http://schemas.openxmlformats.org/drawingml/2006/main" noChangeAspect="1"/>
+            </wp:cNvGraphicFramePr>
+            <a:graphic xmlns:a="http://schemas.openxmlformats.org/drawingml/2006/main">
+              <a:graphicData uri="http://schemas.openxmlformats.org/drawingml/2006/picture">
+                <pic:pic xmlns:pic="http://schemas.openxmlformats.org/drawingml/2006/picture">
+                  <pic:nvPicPr>
+                    <pic:cNvPr id="1" name=""/>
+                    <pic:cNvPicPr/>
+                  </pic:nvPicPr>
+                  <pic:blipFill>
+                    <a:blip r:embed="rId45"/>
+                    <a:stretch>
+                      <a:fillRect/>
+                    </a:stretch>
+                  </pic:blipFill>
+                  <pic:spPr>
+                    <a:xfrm>
+                      <a:off x="0" y="0"/>
+                      <a:ext cx="3610479" cy="4877481"/>
+                    </a:xfrm>
+                    <a:prstGeom prst="rect">
+                      <a:avLst/>
+                    </a:prstGeom>
+                  </pic:spPr>
+                </pic:pic>
+              </a:graphicData>
+            </a:graphic>
+          </wp:inline>
+        </w:drawing>
+      </w:r>
+    </w:p>
+    <w:p>
+      <w:pPr>
+        <w:spacing w:before="240" w:line="276" w:lineRule="auto"/>
+        <w:ind w:left="450"/>
+      </w:pPr>
+    </w:p>
+    <w:p>
+      <w:pPr>
+        <w:spacing w:before="240" w:line="276" w:lineRule="auto"/>
+        <w:ind w:left="450"/>
+      </w:pPr>
+      <w:r>
+        <w:br w:type="page"/>
+      </w:r>
+    </w:p>
+    <w:p>
+      <w:pPr>
+        <w:pStyle w:val="Heading4"/>
+        <w:spacing w:before="240" w:line="276" w:lineRule="auto"/>
+        <w:ind w:left="450"/>
+      </w:pPr>
+      <w:bookmarkStart w:id="34" w:name="_Toc131182353"/>
+      <w:r>
+        <w:lastRenderedPageBreak/>
+        <w:t>Use-case quản lý chương tiểu thuyết</w:t>
+      </w:r>
+      <w:bookmarkEnd w:id="34"/>
+    </w:p>
+    <w:p>
+      <w:pPr>
+        <w:spacing w:before="240" w:line="276" w:lineRule="auto"/>
+        <w:ind w:left="450"/>
+        <w:jc w:val="center"/>
+      </w:pPr>
+      <w:r>
+        <w:rPr>
+          <w:noProof/>
+        </w:rPr>
+        <w:drawing>
+          <wp:inline distT="0" distB="0" distL="0" distR="0" wp14:anchorId="0B76EB7F" wp14:editId="6C350F39">
+            <wp:extent cx="5249008" cy="3296110"/>
+            <wp:effectExtent l="0" t="0" r="8890" b="0"/>
+            <wp:docPr id="19" name="Picture 19"/>
+            <wp:cNvGraphicFramePr>
+              <a:graphicFrameLocks xmlns:a="http://schemas.openxmlformats.org/drawingml/2006/main" noChangeAspect="1"/>
+            </wp:cNvGraphicFramePr>
+            <a:graphic xmlns:a="http://schemas.openxmlformats.org/drawingml/2006/main">
+              <a:graphicData uri="http://schemas.openxmlformats.org/drawingml/2006/picture">
+                <pic:pic xmlns:pic="http://schemas.openxmlformats.org/drawingml/2006/picture">
+                  <pic:nvPicPr>
+                    <pic:cNvPr id="1" name=""/>
+                    <pic:cNvPicPr/>
+                  </pic:nvPicPr>
+                  <pic:blipFill>
+                    <a:blip r:embed="rId46"/>
+                    <a:stretch>
+                      <a:fillRect/>
+                    </a:stretch>
+                  </pic:blipFill>
+                  <pic:spPr>
+                    <a:xfrm>
+                      <a:off x="0" y="0"/>
                       <a:ext cx="5249008" cy="3296110"/>
                     </a:xfrm>
                     <a:prstGeom prst="rect">
@@ -15811,11 +15925,11 @@
         <w:spacing w:before="240" w:line="276" w:lineRule="auto"/>
         <w:ind w:left="450"/>
       </w:pPr>
-      <w:bookmarkStart w:id="41" w:name="_Toc131182354"/>
+      <w:bookmarkStart w:id="35" w:name="_Toc131182354"/>
       <w:r>
         <w:t>Đặc tả use-case quản lý chương tiểu thuyết</w:t>
       </w:r>
-      <w:bookmarkEnd w:id="41"/>
+      <w:bookmarkEnd w:id="35"/>
     </w:p>
     <w:p>
       <w:pPr>
@@ -16975,12 +17089,12 @@
         <w:spacing w:before="240" w:line="276" w:lineRule="auto"/>
         <w:ind w:left="450"/>
       </w:pPr>
-      <w:bookmarkStart w:id="42" w:name="_Toc131182355"/>
+      <w:bookmarkStart w:id="36" w:name="_Toc131182355"/>
       <w:r>
         <w:lastRenderedPageBreak/>
         <w:t>Biểu đồ tuần tự chức năng quản lý chương tiểu thuyết</w:t>
       </w:r>
-      <w:bookmarkEnd w:id="42"/>
+      <w:bookmarkEnd w:id="36"/>
     </w:p>
     <w:p>
       <w:pPr>
@@ -17007,146 +17121,6 @@
             <wp:extent cx="4467849" cy="4315427"/>
             <wp:effectExtent l="0" t="0" r="9525" b="0"/>
             <wp:docPr id="20" name="Picture 20"/>
-            <wp:cNvGraphicFramePr>
-              <a:graphicFrameLocks xmlns:a="http://schemas.openxmlformats.org/drawingml/2006/main" noChangeAspect="1"/>
-            </wp:cNvGraphicFramePr>
-            <a:graphic xmlns:a="http://schemas.openxmlformats.org/drawingml/2006/main">
-              <a:graphicData uri="http://schemas.openxmlformats.org/drawingml/2006/picture">
-                <pic:pic xmlns:pic="http://schemas.openxmlformats.org/drawingml/2006/picture">
-                  <pic:nvPicPr>
-                    <pic:cNvPr id="1" name=""/>
-                    <pic:cNvPicPr/>
-                  </pic:nvPicPr>
-                  <pic:blipFill>
-                    <a:blip r:embed="rId45"/>
-                    <a:stretch>
-                      <a:fillRect/>
-                    </a:stretch>
-                  </pic:blipFill>
-                  <pic:spPr>
-                    <a:xfrm>
-                      <a:off x="0" y="0"/>
-                      <a:ext cx="4467849" cy="4315427"/>
-                    </a:xfrm>
-                    <a:prstGeom prst="rect">
-                      <a:avLst/>
-                    </a:prstGeom>
-                  </pic:spPr>
-                </pic:pic>
-              </a:graphicData>
-            </a:graphic>
-          </wp:inline>
-        </w:drawing>
-      </w:r>
-    </w:p>
-    <w:p>
-      <w:pPr>
-        <w:spacing w:before="240" w:line="276" w:lineRule="auto"/>
-        <w:ind w:left="450"/>
-      </w:pPr>
-      <w:r>
-        <w:br w:type="page"/>
-      </w:r>
-    </w:p>
-    <w:p>
-      <w:pPr>
-        <w:pStyle w:val="Heading6"/>
-        <w:spacing w:before="240" w:line="276" w:lineRule="auto"/>
-        <w:ind w:left="450"/>
-      </w:pPr>
-      <w:r>
-        <w:lastRenderedPageBreak/>
-        <w:t>Biểu đồ tuần tự chức năng sửa chương tiểu thuyết</w:t>
-      </w:r>
-    </w:p>
-    <w:p>
-      <w:pPr>
-        <w:spacing w:before="240" w:line="276" w:lineRule="auto"/>
-        <w:ind w:left="450"/>
-        <w:jc w:val="center"/>
-      </w:pPr>
-      <w:r>
-        <w:rPr>
-          <w:noProof/>
-        </w:rPr>
-        <w:drawing>
-          <wp:inline distT="0" distB="0" distL="0" distR="0" wp14:anchorId="461E8996" wp14:editId="1C9127B8">
-            <wp:extent cx="3781953" cy="4772691"/>
-            <wp:effectExtent l="0" t="0" r="9525" b="8890"/>
-            <wp:docPr id="21" name="Picture 21"/>
-            <wp:cNvGraphicFramePr>
-              <a:graphicFrameLocks xmlns:a="http://schemas.openxmlformats.org/drawingml/2006/main" noChangeAspect="1"/>
-            </wp:cNvGraphicFramePr>
-            <a:graphic xmlns:a="http://schemas.openxmlformats.org/drawingml/2006/main">
-              <a:graphicData uri="http://schemas.openxmlformats.org/drawingml/2006/picture">
-                <pic:pic xmlns:pic="http://schemas.openxmlformats.org/drawingml/2006/picture">
-                  <pic:nvPicPr>
-                    <pic:cNvPr id="1" name=""/>
-                    <pic:cNvPicPr/>
-                  </pic:nvPicPr>
-                  <pic:blipFill>
-                    <a:blip r:embed="rId46"/>
-                    <a:stretch>
-                      <a:fillRect/>
-                    </a:stretch>
-                  </pic:blipFill>
-                  <pic:spPr>
-                    <a:xfrm>
-                      <a:off x="0" y="0"/>
-                      <a:ext cx="3781953" cy="4772691"/>
-                    </a:xfrm>
-                    <a:prstGeom prst="rect">
-                      <a:avLst/>
-                    </a:prstGeom>
-                  </pic:spPr>
-                </pic:pic>
-              </a:graphicData>
-            </a:graphic>
-          </wp:inline>
-        </w:drawing>
-      </w:r>
-    </w:p>
-    <w:p>
-      <w:pPr>
-        <w:spacing w:before="240" w:line="276" w:lineRule="auto"/>
-        <w:ind w:left="450"/>
-      </w:pPr>
-    </w:p>
-    <w:p>
-      <w:pPr>
-        <w:spacing w:before="240" w:line="276" w:lineRule="auto"/>
-        <w:ind w:left="450"/>
-      </w:pPr>
-      <w:r>
-        <w:br w:type="page"/>
-      </w:r>
-    </w:p>
-    <w:p>
-      <w:pPr>
-        <w:pStyle w:val="Heading6"/>
-        <w:spacing w:before="240" w:line="276" w:lineRule="auto"/>
-        <w:ind w:left="450"/>
-      </w:pPr>
-      <w:r>
-        <w:lastRenderedPageBreak/>
-        <w:t>Biểu đồ tuần tự chức năng xóa chương tiểu thuyết</w:t>
-      </w:r>
-    </w:p>
-    <w:p>
-      <w:pPr>
-        <w:spacing w:before="240" w:line="276" w:lineRule="auto"/>
-        <w:ind w:left="450"/>
-        <w:jc w:val="center"/>
-      </w:pPr>
-      <w:r>
-        <w:rPr>
-          <w:noProof/>
-        </w:rPr>
-        <w:drawing>
-          <wp:inline distT="0" distB="0" distL="0" distR="0" wp14:anchorId="07AD8AB9" wp14:editId="27AF9C9F">
-            <wp:extent cx="3715268" cy="4972744"/>
-            <wp:effectExtent l="0" t="0" r="0" b="0"/>
-            <wp:docPr id="34" name="Picture 34"/>
             <wp:cNvGraphicFramePr>
               <a:graphicFrameLocks xmlns:a="http://schemas.openxmlformats.org/drawingml/2006/main" noChangeAspect="1"/>
             </wp:cNvGraphicFramePr>
@@ -17166,7 +17140,7 @@
                   <pic:spPr>
                     <a:xfrm>
                       <a:off x="0" y="0"/>
-                      <a:ext cx="3715268" cy="4972744"/>
+                      <a:ext cx="4467849" cy="4315427"/>
                     </a:xfrm>
                     <a:prstGeom prst="rect">
                       <a:avLst/>
@@ -17190,16 +17164,14 @@
     </w:p>
     <w:p>
       <w:pPr>
-        <w:pStyle w:val="Heading4"/>
+        <w:pStyle w:val="Heading6"/>
         <w:spacing w:before="240" w:line="276" w:lineRule="auto"/>
         <w:ind w:left="450"/>
       </w:pPr>
-      <w:bookmarkStart w:id="43" w:name="_Toc131182356"/>
       <w:r>
         <w:lastRenderedPageBreak/>
-        <w:t>Use-case xem tiểu thuyết</w:t>
-      </w:r>
-      <w:bookmarkEnd w:id="43"/>
+        <w:t>Biểu đồ tuần tự chức năng sửa chương tiểu thuyết</w:t>
+      </w:r>
     </w:p>
     <w:p>
       <w:pPr>
@@ -17212,10 +17184,10 @@
           <w:noProof/>
         </w:rPr>
         <w:drawing>
-          <wp:inline distT="0" distB="0" distL="0" distR="0" wp14:anchorId="17184932" wp14:editId="19BCB6F1">
-            <wp:extent cx="3639058" cy="2076740"/>
-            <wp:effectExtent l="0" t="0" r="0" b="0"/>
-            <wp:docPr id="35" name="Picture 35"/>
+          <wp:inline distT="0" distB="0" distL="0" distR="0" wp14:anchorId="461E8996" wp14:editId="1C9127B8">
+            <wp:extent cx="3781953" cy="4772691"/>
+            <wp:effectExtent l="0" t="0" r="9525" b="8890"/>
+            <wp:docPr id="21" name="Picture 21"/>
             <wp:cNvGraphicFramePr>
               <a:graphicFrameLocks xmlns:a="http://schemas.openxmlformats.org/drawingml/2006/main" noChangeAspect="1"/>
             </wp:cNvGraphicFramePr>
@@ -17235,6 +17207,148 @@
                   <pic:spPr>
                     <a:xfrm>
                       <a:off x="0" y="0"/>
+                      <a:ext cx="3781953" cy="4772691"/>
+                    </a:xfrm>
+                    <a:prstGeom prst="rect">
+                      <a:avLst/>
+                    </a:prstGeom>
+                  </pic:spPr>
+                </pic:pic>
+              </a:graphicData>
+            </a:graphic>
+          </wp:inline>
+        </w:drawing>
+      </w:r>
+    </w:p>
+    <w:p>
+      <w:pPr>
+        <w:spacing w:before="240" w:line="276" w:lineRule="auto"/>
+        <w:ind w:left="450"/>
+      </w:pPr>
+    </w:p>
+    <w:p>
+      <w:pPr>
+        <w:spacing w:before="240" w:line="276" w:lineRule="auto"/>
+        <w:ind w:left="450"/>
+      </w:pPr>
+      <w:r>
+        <w:br w:type="page"/>
+      </w:r>
+    </w:p>
+    <w:p>
+      <w:pPr>
+        <w:pStyle w:val="Heading6"/>
+        <w:spacing w:before="240" w:line="276" w:lineRule="auto"/>
+        <w:ind w:left="450"/>
+      </w:pPr>
+      <w:r>
+        <w:lastRenderedPageBreak/>
+        <w:t>Biểu đồ tuần tự chức năng xóa chương tiểu thuyết</w:t>
+      </w:r>
+    </w:p>
+    <w:p>
+      <w:pPr>
+        <w:spacing w:before="240" w:line="276" w:lineRule="auto"/>
+        <w:ind w:left="450"/>
+        <w:jc w:val="center"/>
+      </w:pPr>
+      <w:r>
+        <w:rPr>
+          <w:noProof/>
+        </w:rPr>
+        <w:drawing>
+          <wp:inline distT="0" distB="0" distL="0" distR="0" wp14:anchorId="07AD8AB9" wp14:editId="27AF9C9F">
+            <wp:extent cx="3715268" cy="4972744"/>
+            <wp:effectExtent l="0" t="0" r="0" b="0"/>
+            <wp:docPr id="34" name="Picture 34"/>
+            <wp:cNvGraphicFramePr>
+              <a:graphicFrameLocks xmlns:a="http://schemas.openxmlformats.org/drawingml/2006/main" noChangeAspect="1"/>
+            </wp:cNvGraphicFramePr>
+            <a:graphic xmlns:a="http://schemas.openxmlformats.org/drawingml/2006/main">
+              <a:graphicData uri="http://schemas.openxmlformats.org/drawingml/2006/picture">
+                <pic:pic xmlns:pic="http://schemas.openxmlformats.org/drawingml/2006/picture">
+                  <pic:nvPicPr>
+                    <pic:cNvPr id="1" name=""/>
+                    <pic:cNvPicPr/>
+                  </pic:nvPicPr>
+                  <pic:blipFill>
+                    <a:blip r:embed="rId49"/>
+                    <a:stretch>
+                      <a:fillRect/>
+                    </a:stretch>
+                  </pic:blipFill>
+                  <pic:spPr>
+                    <a:xfrm>
+                      <a:off x="0" y="0"/>
+                      <a:ext cx="3715268" cy="4972744"/>
+                    </a:xfrm>
+                    <a:prstGeom prst="rect">
+                      <a:avLst/>
+                    </a:prstGeom>
+                  </pic:spPr>
+                </pic:pic>
+              </a:graphicData>
+            </a:graphic>
+          </wp:inline>
+        </w:drawing>
+      </w:r>
+    </w:p>
+    <w:p>
+      <w:pPr>
+        <w:spacing w:before="240" w:line="276" w:lineRule="auto"/>
+        <w:ind w:left="450"/>
+      </w:pPr>
+      <w:r>
+        <w:br w:type="page"/>
+      </w:r>
+    </w:p>
+    <w:p>
+      <w:pPr>
+        <w:pStyle w:val="Heading4"/>
+        <w:spacing w:before="240" w:line="276" w:lineRule="auto"/>
+        <w:ind w:left="450"/>
+      </w:pPr>
+      <w:bookmarkStart w:id="37" w:name="_Toc131182356"/>
+      <w:r>
+        <w:lastRenderedPageBreak/>
+        <w:t>Use-case xem tiểu thuyết</w:t>
+      </w:r>
+      <w:bookmarkEnd w:id="37"/>
+    </w:p>
+    <w:p>
+      <w:pPr>
+        <w:spacing w:before="240" w:line="276" w:lineRule="auto"/>
+        <w:ind w:left="450"/>
+        <w:jc w:val="center"/>
+      </w:pPr>
+      <w:r>
+        <w:rPr>
+          <w:noProof/>
+        </w:rPr>
+        <w:drawing>
+          <wp:inline distT="0" distB="0" distL="0" distR="0" wp14:anchorId="17184932" wp14:editId="19BCB6F1">
+            <wp:extent cx="3639058" cy="2076740"/>
+            <wp:effectExtent l="0" t="0" r="0" b="0"/>
+            <wp:docPr id="35" name="Picture 35"/>
+            <wp:cNvGraphicFramePr>
+              <a:graphicFrameLocks xmlns:a="http://schemas.openxmlformats.org/drawingml/2006/main" noChangeAspect="1"/>
+            </wp:cNvGraphicFramePr>
+            <a:graphic xmlns:a="http://schemas.openxmlformats.org/drawingml/2006/main">
+              <a:graphicData uri="http://schemas.openxmlformats.org/drawingml/2006/picture">
+                <pic:pic xmlns:pic="http://schemas.openxmlformats.org/drawingml/2006/picture">
+                  <pic:nvPicPr>
+                    <pic:cNvPr id="1" name=""/>
+                    <pic:cNvPicPr/>
+                  </pic:nvPicPr>
+                  <pic:blipFill>
+                    <a:blip r:embed="rId50"/>
+                    <a:stretch>
+                      <a:fillRect/>
+                    </a:stretch>
+                  </pic:blipFill>
+                  <pic:spPr>
+                    <a:xfrm>
+                      <a:off x="0" y="0"/>
                       <a:ext cx="3639058" cy="2076740"/>
                     </a:xfrm>
                     <a:prstGeom prst="rect">
@@ -17260,11 +17374,11 @@
         <w:spacing w:before="240" w:line="276" w:lineRule="auto"/>
         <w:ind w:left="450"/>
       </w:pPr>
-      <w:bookmarkStart w:id="44" w:name="_Toc131182357"/>
+      <w:bookmarkStart w:id="38" w:name="_Toc131182357"/>
       <w:r>
         <w:t>Đặc tả use-case xem tiểu thuyết</w:t>
       </w:r>
-      <w:bookmarkEnd w:id="44"/>
+      <w:bookmarkEnd w:id="38"/>
     </w:p>
     <w:tbl>
       <w:tblPr>
@@ -17587,7 +17701,7 @@
         <w:spacing w:before="240" w:line="276" w:lineRule="auto"/>
         <w:ind w:left="450"/>
       </w:pPr>
-      <w:bookmarkStart w:id="45" w:name="_Toc131182358"/>
+      <w:bookmarkStart w:id="39" w:name="_Toc131182358"/>
       <w:r>
         <w:lastRenderedPageBreak/>
         <w:t xml:space="preserve">Biểu đồ tuần tự chức năng </w:t>
@@ -17598,7 +17712,7 @@
       <w:r>
         <w:t xml:space="preserve"> tiểu thuyết</w:t>
       </w:r>
-      <w:bookmarkEnd w:id="45"/>
+      <w:bookmarkEnd w:id="39"/>
     </w:p>
     <w:p>
       <w:pPr>
@@ -17615,422 +17729,6 @@
             <wp:extent cx="4677428" cy="4810796"/>
             <wp:effectExtent l="0" t="0" r="8890" b="8890"/>
             <wp:docPr id="36" name="Picture 36"/>
-            <wp:cNvGraphicFramePr>
-              <a:graphicFrameLocks xmlns:a="http://schemas.openxmlformats.org/drawingml/2006/main" noChangeAspect="1"/>
-            </wp:cNvGraphicFramePr>
-            <a:graphic xmlns:a="http://schemas.openxmlformats.org/drawingml/2006/main">
-              <a:graphicData uri="http://schemas.openxmlformats.org/drawingml/2006/picture">
-                <pic:pic xmlns:pic="http://schemas.openxmlformats.org/drawingml/2006/picture">
-                  <pic:nvPicPr>
-                    <pic:cNvPr id="1" name=""/>
-                    <pic:cNvPicPr/>
-                  </pic:nvPicPr>
-                  <pic:blipFill>
-                    <a:blip r:embed="rId49"/>
-                    <a:stretch>
-                      <a:fillRect/>
-                    </a:stretch>
-                  </pic:blipFill>
-                  <pic:spPr>
-                    <a:xfrm>
-                      <a:off x="0" y="0"/>
-                      <a:ext cx="4677428" cy="4810796"/>
-                    </a:xfrm>
-                    <a:prstGeom prst="rect">
-                      <a:avLst/>
-                    </a:prstGeom>
-                  </pic:spPr>
-                </pic:pic>
-              </a:graphicData>
-            </a:graphic>
-          </wp:inline>
-        </w:drawing>
-      </w:r>
-    </w:p>
-    <w:p>
-      <w:pPr>
-        <w:spacing w:before="240" w:line="276" w:lineRule="auto"/>
-      </w:pPr>
-    </w:p>
-    <w:p>
-      <w:r>
-        <w:br w:type="page"/>
-      </w:r>
-    </w:p>
-    <w:p>
-      <w:pPr>
-        <w:pStyle w:val="Heading1"/>
-      </w:pPr>
-      <w:bookmarkStart w:id="46" w:name="_Toc131182310"/>
-      <w:bookmarkStart w:id="47" w:name="_Toc132038491"/>
-      <w:bookmarkStart w:id="48" w:name="_Toc131182359"/>
-      <w:r>
-        <w:lastRenderedPageBreak/>
-        <w:t>XÂY DỰNG CƠ SỞ DỮ LIỆU</w:t>
-      </w:r>
-      <w:bookmarkEnd w:id="46"/>
-      <w:bookmarkEnd w:id="47"/>
-    </w:p>
-    <w:p/>
-    <w:p>
-      <w:pPr>
-        <w:pStyle w:val="Heading2"/>
-      </w:pPr>
-      <w:bookmarkStart w:id="49" w:name="_Toc131182312"/>
-      <w:bookmarkStart w:id="50" w:name="_Toc132038492"/>
-      <w:r>
-        <w:t>Thiết kế cơ sở dữ liệu cho website đọc truyện tiểu thuyết</w:t>
-      </w:r>
-      <w:bookmarkEnd w:id="49"/>
-      <w:bookmarkEnd w:id="50"/>
-      <w:r>
-        <w:t xml:space="preserve"> </w:t>
-      </w:r>
-    </w:p>
-    <w:p>
-      <w:pPr>
-        <w:spacing w:before="240" w:line="276" w:lineRule="auto"/>
-        <w:ind w:left="360"/>
-      </w:pPr>
-      <w:bookmarkStart w:id="51" w:name="_Toc131182313"/>
-      <w:r>
-        <w:t>Phân tích cơ sở dữ liệu cho website đọc truyện tiểu thuyết</w:t>
-      </w:r>
-      <w:bookmarkEnd w:id="51"/>
-      <w:r>
-        <w:t>:</w:t>
-      </w:r>
-    </w:p>
-    <w:p>
-      <w:pPr>
-        <w:pStyle w:val="ListParagraph"/>
-        <w:numPr>
-          <w:ilvl w:val="0"/>
-          <w:numId w:val="23"/>
-        </w:numPr>
-        <w:spacing w:before="240" w:line="276" w:lineRule="auto"/>
-      </w:pPr>
-      <w:r>
-        <w:t>Tiểu thuyết có các thuộc tính: Mã tiểu thuyết, Tên tiểu thuyết, Ngày đăng, Mô tả sơ nội dung, Ảnh bìa, Mã tác giả, ID người đăng, Số lượt xem.</w:t>
-      </w:r>
-    </w:p>
-    <w:p>
-      <w:pPr>
-        <w:pStyle w:val="ListParagraph"/>
-        <w:numPr>
-          <w:ilvl w:val="0"/>
-          <w:numId w:val="23"/>
-        </w:numPr>
-        <w:spacing w:before="240" w:line="276" w:lineRule="auto"/>
-      </w:pPr>
-      <w:r>
-        <w:t>Mỗi tiểu thuyết được viết bởi duy nhất một tác giả. Tác giả có các thuộc tính: Mã tác giả, Tên tác giả.</w:t>
-      </w:r>
-    </w:p>
-    <w:p>
-      <w:pPr>
-        <w:pStyle w:val="ListParagraph"/>
-        <w:numPr>
-          <w:ilvl w:val="0"/>
-          <w:numId w:val="23"/>
-        </w:numPr>
-        <w:spacing w:before="240" w:line="276" w:lineRule="auto"/>
-      </w:pPr>
-      <w:r>
-        <w:t>Một tiểu thuyết có nhiều thể loại, một thể loại được sử dụng cho nhiều tiểu thuyết. Thể loại có các thuộc tính: Mã thể loại, Tên thể loại, Mô tả.</w:t>
-      </w:r>
-    </w:p>
-    <w:p>
-      <w:pPr>
-        <w:pStyle w:val="ListParagraph"/>
-        <w:numPr>
-          <w:ilvl w:val="0"/>
-          <w:numId w:val="23"/>
-        </w:numPr>
-        <w:spacing w:before="240" w:line="276" w:lineRule="auto"/>
-      </w:pPr>
-      <w:r>
-        <w:t>Một tiểu thuyết có nhiều chương. Chương tiểu thuyết có các thuộc tính: Mã chương, Tiêu đề chương, Nội dung, Ngày đăng, Mã tiểu thuyết để biết chương thuộc tiểu thuyết nào.</w:t>
-      </w:r>
-    </w:p>
-    <w:p>
-      <w:pPr>
-        <w:pStyle w:val="ListParagraph"/>
-        <w:numPr>
-          <w:ilvl w:val="0"/>
-          <w:numId w:val="23"/>
-        </w:numPr>
-        <w:spacing w:before="240" w:line="276" w:lineRule="auto"/>
-      </w:pPr>
-      <w:r>
-        <w:t>Người dùng có thể đăng nhập vào website. Người dùng có các thuộc tính: ID người dùng, Mật khẩu, Tên hiển thị, Email, Mã quyền hạn.</w:t>
-      </w:r>
-    </w:p>
-    <w:p>
-      <w:pPr>
-        <w:pStyle w:val="ListParagraph"/>
-        <w:numPr>
-          <w:ilvl w:val="0"/>
-          <w:numId w:val="23"/>
-        </w:numPr>
-        <w:spacing w:before="240" w:line="276" w:lineRule="auto"/>
-      </w:pPr>
-      <w:r>
-        <w:t>Website có phân quyền cho người dùng. Phân quyền có các thuộc tính: Mã phân quyên, Tên phân quyền.</w:t>
-      </w:r>
-    </w:p>
-    <w:p>
-      <w:pPr>
-        <w:spacing w:before="240" w:line="276" w:lineRule="auto"/>
-        <w:ind w:left="270" w:firstLine="90"/>
-      </w:pPr>
-      <w:r>
-        <w:br w:type="page"/>
-      </w:r>
-    </w:p>
-    <w:p>
-      <w:pPr>
-        <w:pStyle w:val="Heading2"/>
-        <w:spacing w:before="240" w:line="276" w:lineRule="auto"/>
-        <w:ind w:left="270" w:firstLine="90"/>
-      </w:pPr>
-      <w:bookmarkStart w:id="52" w:name="_Toc131182314"/>
-      <w:bookmarkStart w:id="53" w:name="_Toc132038493"/>
-      <w:r>
-        <w:lastRenderedPageBreak/>
-        <w:t>Sơ đồ</w:t>
-      </w:r>
-      <w:r>
-        <w:t xml:space="preserve"> Thực thể quan hệ (ERD)</w:t>
-      </w:r>
-      <w:r>
-        <w:t xml:space="preserve"> cho website đọc truyện tiểu thuyết</w:t>
-      </w:r>
-      <w:bookmarkEnd w:id="52"/>
-      <w:bookmarkEnd w:id="53"/>
-    </w:p>
-    <w:p>
-      <w:pPr>
-        <w:keepNext/>
-        <w:spacing w:before="240" w:line="276" w:lineRule="auto"/>
-        <w:ind w:left="270" w:firstLine="90"/>
-      </w:pPr>
-      <w:r>
-        <w:rPr>
-          <w:noProof/>
-        </w:rPr>
-        <w:drawing>
-          <wp:inline distT="0" distB="0" distL="0" distR="0" wp14:anchorId="0BEA2DB1" wp14:editId="31E7A3F0">
-            <wp:extent cx="5943600" cy="4644390"/>
-            <wp:effectExtent l="0" t="0" r="0" b="3810"/>
-            <wp:docPr id="6" name="Picture 6"/>
-            <wp:cNvGraphicFramePr>
-              <a:graphicFrameLocks xmlns:a="http://schemas.openxmlformats.org/drawingml/2006/main" noChangeAspect="1"/>
-            </wp:cNvGraphicFramePr>
-            <a:graphic xmlns:a="http://schemas.openxmlformats.org/drawingml/2006/main">
-              <a:graphicData uri="http://schemas.openxmlformats.org/drawingml/2006/picture">
-                <pic:pic xmlns:pic="http://schemas.openxmlformats.org/drawingml/2006/picture">
-                  <pic:nvPicPr>
-                    <pic:cNvPr id="1" name=""/>
-                    <pic:cNvPicPr/>
-                  </pic:nvPicPr>
-                  <pic:blipFill>
-                    <a:blip r:embed="rId50"/>
-                    <a:stretch>
-                      <a:fillRect/>
-                    </a:stretch>
-                  </pic:blipFill>
-                  <pic:spPr>
-                    <a:xfrm>
-                      <a:off x="0" y="0"/>
-                      <a:ext cx="5943600" cy="4644390"/>
-                    </a:xfrm>
-                    <a:prstGeom prst="rect">
-                      <a:avLst/>
-                    </a:prstGeom>
-                  </pic:spPr>
-                </pic:pic>
-              </a:graphicData>
-            </a:graphic>
-          </wp:inline>
-        </w:drawing>
-      </w:r>
-    </w:p>
-    <w:p>
-      <w:pPr>
-        <w:pStyle w:val="Caption"/>
-        <w:jc w:val="center"/>
-        <w:rPr>
-          <w:i w:val="0"/>
-          <w:color w:val="000000" w:themeColor="text1"/>
-          <w:sz w:val="24"/>
-          <w:szCs w:val="24"/>
-        </w:rPr>
-      </w:pPr>
-      <w:r>
-        <w:rPr>
-          <w:i w:val="0"/>
-          <w:color w:val="000000" w:themeColor="text1"/>
-          <w:sz w:val="24"/>
-          <w:szCs w:val="24"/>
-        </w:rPr>
-        <w:t xml:space="preserve">Hình  </w:t>
-      </w:r>
-      <w:r>
-        <w:rPr>
-          <w:i w:val="0"/>
-          <w:color w:val="000000" w:themeColor="text1"/>
-          <w:sz w:val="24"/>
-          <w:szCs w:val="24"/>
-        </w:rPr>
-        <w:fldChar w:fldCharType="begin"/>
-      </w:r>
-      <w:r>
-        <w:rPr>
-          <w:i w:val="0"/>
-          <w:color w:val="000000" w:themeColor="text1"/>
-          <w:sz w:val="24"/>
-          <w:szCs w:val="24"/>
-        </w:rPr>
-        <w:instrText xml:space="preserve"> STYLEREF 1 \s </w:instrText>
-      </w:r>
-      <w:r>
-        <w:rPr>
-          <w:i w:val="0"/>
-          <w:color w:val="000000" w:themeColor="text1"/>
-          <w:sz w:val="24"/>
-          <w:szCs w:val="24"/>
-        </w:rPr>
-        <w:fldChar w:fldCharType="separate"/>
-      </w:r>
-      <w:r>
-        <w:rPr>
-          <w:i w:val="0"/>
-          <w:noProof/>
-          <w:color w:val="000000" w:themeColor="text1"/>
-          <w:sz w:val="24"/>
-          <w:szCs w:val="24"/>
-        </w:rPr>
-        <w:t>4</w:t>
-      </w:r>
-      <w:r>
-        <w:rPr>
-          <w:i w:val="0"/>
-          <w:color w:val="000000" w:themeColor="text1"/>
-          <w:sz w:val="24"/>
-          <w:szCs w:val="24"/>
-        </w:rPr>
-        <w:fldChar w:fldCharType="end"/>
-      </w:r>
-      <w:r>
-        <w:rPr>
-          <w:i w:val="0"/>
-          <w:color w:val="000000" w:themeColor="text1"/>
-          <w:sz w:val="24"/>
-          <w:szCs w:val="24"/>
-        </w:rPr>
-        <w:t>.</w:t>
-      </w:r>
-      <w:r>
-        <w:rPr>
-          <w:i w:val="0"/>
-          <w:color w:val="000000" w:themeColor="text1"/>
-          <w:sz w:val="24"/>
-          <w:szCs w:val="24"/>
-        </w:rPr>
-        <w:fldChar w:fldCharType="begin"/>
-      </w:r>
-      <w:r>
-        <w:rPr>
-          <w:i w:val="0"/>
-          <w:color w:val="000000" w:themeColor="text1"/>
-          <w:sz w:val="24"/>
-          <w:szCs w:val="24"/>
-        </w:rPr>
-        <w:instrText xml:space="preserve"> SEQ Hình_ \* ARABIC \s 1 </w:instrText>
-      </w:r>
-      <w:r>
-        <w:rPr>
-          <w:i w:val="0"/>
-          <w:color w:val="000000" w:themeColor="text1"/>
-          <w:sz w:val="24"/>
-          <w:szCs w:val="24"/>
-        </w:rPr>
-        <w:fldChar w:fldCharType="separate"/>
-      </w:r>
-      <w:r>
-        <w:rPr>
-          <w:i w:val="0"/>
-          <w:noProof/>
-          <w:color w:val="000000" w:themeColor="text1"/>
-          <w:sz w:val="24"/>
-          <w:szCs w:val="24"/>
-        </w:rPr>
-        <w:t>1</w:t>
-      </w:r>
-      <w:r>
-        <w:rPr>
-          <w:i w:val="0"/>
-          <w:color w:val="000000" w:themeColor="text1"/>
-          <w:sz w:val="24"/>
-          <w:szCs w:val="24"/>
-        </w:rPr>
-        <w:fldChar w:fldCharType="end"/>
-      </w:r>
-      <w:r>
-        <w:rPr>
-          <w:i w:val="0"/>
-          <w:color w:val="000000" w:themeColor="text1"/>
-          <w:sz w:val="24"/>
-          <w:szCs w:val="24"/>
-        </w:rPr>
-        <w:t xml:space="preserve"> Sơ đồ thực thể quan hệ (ERD)</w:t>
-      </w:r>
-    </w:p>
-    <w:p>
-      <w:pPr>
-        <w:spacing w:before="240" w:line="276" w:lineRule="auto"/>
-        <w:ind w:left="270" w:firstLine="90"/>
-      </w:pPr>
-    </w:p>
-    <w:p>
-      <w:pPr>
-        <w:spacing w:before="240" w:line="276" w:lineRule="auto"/>
-        <w:ind w:left="270" w:firstLine="90"/>
-      </w:pPr>
-      <w:r>
-        <w:br w:type="page"/>
-      </w:r>
-    </w:p>
-    <w:p>
-      <w:pPr>
-        <w:pStyle w:val="Heading2"/>
-        <w:spacing w:before="240" w:line="276" w:lineRule="auto"/>
-      </w:pPr>
-      <w:bookmarkStart w:id="54" w:name="_Toc131182315"/>
-      <w:bookmarkStart w:id="55" w:name="_Toc132038494"/>
-      <w:r>
-        <w:lastRenderedPageBreak/>
-        <w:t>Sơ đồ của cơ sở dữ liệu cho website đọc truyện tiểu thuyết được hiển thị trong MS SQL Server</w:t>
-      </w:r>
-      <w:bookmarkEnd w:id="54"/>
-      <w:bookmarkEnd w:id="55"/>
-    </w:p>
-    <w:p>
-      <w:pPr>
-        <w:keepNext/>
-        <w:spacing w:before="240" w:line="276" w:lineRule="auto"/>
-        <w:ind w:left="270" w:firstLine="90"/>
-      </w:pPr>
-      <w:r>
-        <w:rPr>
-          <w:noProof/>
-        </w:rPr>
-        <w:drawing>
-          <wp:inline distT="0" distB="0" distL="0" distR="0" wp14:anchorId="1E88F05A" wp14:editId="06796F16">
-            <wp:extent cx="5943600" cy="4601210"/>
-            <wp:effectExtent l="0" t="0" r="0" b="8890"/>
-            <wp:docPr id="1" name="Picture 1"/>
             <wp:cNvGraphicFramePr>
               <a:graphicFrameLocks xmlns:a="http://schemas.openxmlformats.org/drawingml/2006/main" noChangeAspect="1"/>
             </wp:cNvGraphicFramePr>
@@ -18050,6 +17748,419 @@
                   <pic:spPr>
                     <a:xfrm>
                       <a:off x="0" y="0"/>
+                      <a:ext cx="4677428" cy="4810796"/>
+                    </a:xfrm>
+                    <a:prstGeom prst="rect">
+                      <a:avLst/>
+                    </a:prstGeom>
+                  </pic:spPr>
+                </pic:pic>
+              </a:graphicData>
+            </a:graphic>
+          </wp:inline>
+        </w:drawing>
+      </w:r>
+    </w:p>
+    <w:p>
+      <w:pPr>
+        <w:spacing w:before="240" w:line="276" w:lineRule="auto"/>
+      </w:pPr>
+    </w:p>
+    <w:p>
+      <w:r>
+        <w:br w:type="page"/>
+      </w:r>
+    </w:p>
+    <w:p>
+      <w:pPr>
+        <w:pStyle w:val="Heading1"/>
+      </w:pPr>
+      <w:bookmarkStart w:id="40" w:name="_Toc131182310"/>
+      <w:bookmarkStart w:id="41" w:name="_Toc132038491"/>
+      <w:bookmarkStart w:id="42" w:name="_Toc131182359"/>
+      <w:r>
+        <w:lastRenderedPageBreak/>
+        <w:t>XÂY DỰNG CƠ SỞ DỮ LIỆU</w:t>
+      </w:r>
+      <w:bookmarkEnd w:id="40"/>
+      <w:bookmarkEnd w:id="41"/>
+    </w:p>
+    <w:p/>
+    <w:p>
+      <w:pPr>
+        <w:pStyle w:val="Heading2"/>
+      </w:pPr>
+      <w:bookmarkStart w:id="43" w:name="_Toc131182312"/>
+      <w:bookmarkStart w:id="44" w:name="_Toc132038492"/>
+      <w:r>
+        <w:t>Thiết kế cơ sở dữ liệu cho website đọc truyện tiểu thuyết</w:t>
+      </w:r>
+      <w:bookmarkEnd w:id="43"/>
+      <w:bookmarkEnd w:id="44"/>
+      <w:r>
+        <w:t xml:space="preserve"> </w:t>
+      </w:r>
+    </w:p>
+    <w:p>
+      <w:pPr>
+        <w:spacing w:before="240" w:line="276" w:lineRule="auto"/>
+        <w:ind w:left="360"/>
+      </w:pPr>
+      <w:bookmarkStart w:id="45" w:name="_Toc131182313"/>
+      <w:r>
+        <w:t>Phân tích cơ sở dữ liệu cho website đọc truyện tiểu thuyết</w:t>
+      </w:r>
+      <w:bookmarkEnd w:id="45"/>
+      <w:r>
+        <w:t>:</w:t>
+      </w:r>
+    </w:p>
+    <w:p>
+      <w:pPr>
+        <w:pStyle w:val="ListParagraph"/>
+        <w:numPr>
+          <w:ilvl w:val="0"/>
+          <w:numId w:val="23"/>
+        </w:numPr>
+        <w:spacing w:before="240" w:line="276" w:lineRule="auto"/>
+      </w:pPr>
+      <w:r>
+        <w:t>Tiểu thuyết có các thuộc tính: Mã tiểu thuyết, Tên tiểu thuyết, Ngày đăng, Mô tả sơ nội dung, Ảnh bìa, Mã tác giả, ID người đăng, Số lượt xem.</w:t>
+      </w:r>
+    </w:p>
+    <w:p>
+      <w:pPr>
+        <w:pStyle w:val="ListParagraph"/>
+        <w:numPr>
+          <w:ilvl w:val="0"/>
+          <w:numId w:val="23"/>
+        </w:numPr>
+        <w:spacing w:before="240" w:line="276" w:lineRule="auto"/>
+      </w:pPr>
+      <w:r>
+        <w:t>Mỗi tiểu thuyết được viết bởi duy nhất một tác giả. Tác giả có các thuộc tính: Mã tác giả, Tên tác giả.</w:t>
+      </w:r>
+    </w:p>
+    <w:p>
+      <w:pPr>
+        <w:pStyle w:val="ListParagraph"/>
+        <w:numPr>
+          <w:ilvl w:val="0"/>
+          <w:numId w:val="23"/>
+        </w:numPr>
+        <w:spacing w:before="240" w:line="276" w:lineRule="auto"/>
+      </w:pPr>
+      <w:r>
+        <w:t>Một tiểu thuyết có nhiều thể loại, một thể loại được sử dụng cho nhiều tiểu thuyết. Thể loại có các thuộc tính: Mã thể loại, Tên thể loại, Mô tả.</w:t>
+      </w:r>
+    </w:p>
+    <w:p>
+      <w:pPr>
+        <w:pStyle w:val="ListParagraph"/>
+        <w:numPr>
+          <w:ilvl w:val="0"/>
+          <w:numId w:val="23"/>
+        </w:numPr>
+        <w:spacing w:before="240" w:line="276" w:lineRule="auto"/>
+      </w:pPr>
+      <w:r>
+        <w:t>Một tiểu thuyết có nhiều chương. Chương tiểu thuyết có các thuộc tính: Mã chương, Tiêu đề chương, Nội dung, Ngày đăng, Mã tiểu thuyết để biết chương thuộc tiểu thuyết nào.</w:t>
+      </w:r>
+    </w:p>
+    <w:p>
+      <w:pPr>
+        <w:pStyle w:val="ListParagraph"/>
+        <w:numPr>
+          <w:ilvl w:val="0"/>
+          <w:numId w:val="23"/>
+        </w:numPr>
+        <w:spacing w:before="240" w:line="276" w:lineRule="auto"/>
+      </w:pPr>
+      <w:r>
+        <w:t>Người dùng có thể đăng nhập vào website. Người dùng có các thuộc tính: ID người dùng, Mật khẩu, Tên hiển thị, Email, Mã quyền hạn.</w:t>
+      </w:r>
+    </w:p>
+    <w:p>
+      <w:pPr>
+        <w:pStyle w:val="ListParagraph"/>
+        <w:numPr>
+          <w:ilvl w:val="0"/>
+          <w:numId w:val="23"/>
+        </w:numPr>
+        <w:spacing w:before="240" w:line="276" w:lineRule="auto"/>
+      </w:pPr>
+      <w:r>
+        <w:t>Website có phân quyền cho người dùng. Phân quyền có các thuộc tính: Mã phân quyên, Tên phân quyền.</w:t>
+      </w:r>
+    </w:p>
+    <w:p>
+      <w:pPr>
+        <w:spacing w:before="240" w:line="276" w:lineRule="auto"/>
+        <w:ind w:left="270" w:firstLine="90"/>
+      </w:pPr>
+      <w:r>
+        <w:br w:type="page"/>
+      </w:r>
+    </w:p>
+    <w:p>
+      <w:pPr>
+        <w:pStyle w:val="Heading2"/>
+        <w:spacing w:before="240" w:line="276" w:lineRule="auto"/>
+        <w:ind w:left="270" w:firstLine="90"/>
+      </w:pPr>
+      <w:bookmarkStart w:id="46" w:name="_Toc131182314"/>
+      <w:bookmarkStart w:id="47" w:name="_Toc132038493"/>
+      <w:r>
+        <w:lastRenderedPageBreak/>
+        <w:t>Sơ đồ</w:t>
+      </w:r>
+      <w:r>
+        <w:t xml:space="preserve"> Thực thể quan hệ (ERD)</w:t>
+      </w:r>
+      <w:r>
+        <w:t xml:space="preserve"> cho website đọc truyện tiểu thuyết</w:t>
+      </w:r>
+      <w:bookmarkEnd w:id="46"/>
+      <w:bookmarkEnd w:id="47"/>
+    </w:p>
+    <w:p>
+      <w:pPr>
+        <w:keepNext/>
+        <w:spacing w:before="240" w:line="276" w:lineRule="auto"/>
+        <w:ind w:left="270" w:firstLine="90"/>
+      </w:pPr>
+      <w:r>
+        <w:drawing>
+          <wp:inline distT="0" distB="0" distL="0" distR="0" wp14:anchorId="6A831650" wp14:editId="5595FA27">
+            <wp:extent cx="5943600" cy="4191000"/>
+            <wp:effectExtent l="0" t="0" r="0" b="0"/>
+            <wp:docPr id="40" name="Picture 40"/>
+            <wp:cNvGraphicFramePr>
+              <a:graphicFrameLocks xmlns:a="http://schemas.openxmlformats.org/drawingml/2006/main" noChangeAspect="1"/>
+            </wp:cNvGraphicFramePr>
+            <a:graphic xmlns:a="http://schemas.openxmlformats.org/drawingml/2006/main">
+              <a:graphicData uri="http://schemas.openxmlformats.org/drawingml/2006/picture">
+                <pic:pic xmlns:pic="http://schemas.openxmlformats.org/drawingml/2006/picture">
+                  <pic:nvPicPr>
+                    <pic:cNvPr id="1" name=""/>
+                    <pic:cNvPicPr/>
+                  </pic:nvPicPr>
+                  <pic:blipFill>
+                    <a:blip r:embed="rId52"/>
+                    <a:stretch>
+                      <a:fillRect/>
+                    </a:stretch>
+                  </pic:blipFill>
+                  <pic:spPr>
+                    <a:xfrm>
+                      <a:off x="0" y="0"/>
+                      <a:ext cx="5943600" cy="4191000"/>
+                    </a:xfrm>
+                    <a:prstGeom prst="rect">
+                      <a:avLst/>
+                    </a:prstGeom>
+                  </pic:spPr>
+                </pic:pic>
+              </a:graphicData>
+            </a:graphic>
+          </wp:inline>
+        </w:drawing>
+      </w:r>
+    </w:p>
+    <w:p>
+      <w:pPr>
+        <w:pStyle w:val="Caption"/>
+        <w:jc w:val="center"/>
+        <w:rPr>
+          <w:i w:val="0"/>
+          <w:color w:val="000000" w:themeColor="text1"/>
+          <w:sz w:val="24"/>
+          <w:szCs w:val="24"/>
+        </w:rPr>
+      </w:pPr>
+      <w:r>
+        <w:rPr>
+          <w:i w:val="0"/>
+          <w:color w:val="000000" w:themeColor="text1"/>
+          <w:sz w:val="24"/>
+          <w:szCs w:val="24"/>
+        </w:rPr>
+        <w:t xml:space="preserve">Hình  </w:t>
+      </w:r>
+      <w:r>
+        <w:rPr>
+          <w:i w:val="0"/>
+          <w:color w:val="000000" w:themeColor="text1"/>
+          <w:sz w:val="24"/>
+          <w:szCs w:val="24"/>
+        </w:rPr>
+        <w:fldChar w:fldCharType="begin"/>
+      </w:r>
+      <w:r>
+        <w:rPr>
+          <w:i w:val="0"/>
+          <w:color w:val="000000" w:themeColor="text1"/>
+          <w:sz w:val="24"/>
+          <w:szCs w:val="24"/>
+        </w:rPr>
+        <w:instrText xml:space="preserve"> STYLEREF 1 \s </w:instrText>
+      </w:r>
+      <w:r>
+        <w:rPr>
+          <w:i w:val="0"/>
+          <w:color w:val="000000" w:themeColor="text1"/>
+          <w:sz w:val="24"/>
+          <w:szCs w:val="24"/>
+        </w:rPr>
+        <w:fldChar w:fldCharType="separate"/>
+      </w:r>
+      <w:r>
+        <w:rPr>
+          <w:i w:val="0"/>
+          <w:noProof/>
+          <w:color w:val="000000" w:themeColor="text1"/>
+          <w:sz w:val="24"/>
+          <w:szCs w:val="24"/>
+        </w:rPr>
+        <w:t>4</w:t>
+      </w:r>
+      <w:r>
+        <w:rPr>
+          <w:i w:val="0"/>
+          <w:color w:val="000000" w:themeColor="text1"/>
+          <w:sz w:val="24"/>
+          <w:szCs w:val="24"/>
+        </w:rPr>
+        <w:fldChar w:fldCharType="end"/>
+      </w:r>
+      <w:r>
+        <w:rPr>
+          <w:i w:val="0"/>
+          <w:color w:val="000000" w:themeColor="text1"/>
+          <w:sz w:val="24"/>
+          <w:szCs w:val="24"/>
+        </w:rPr>
+        <w:t>.</w:t>
+      </w:r>
+      <w:r>
+        <w:rPr>
+          <w:i w:val="0"/>
+          <w:color w:val="000000" w:themeColor="text1"/>
+          <w:sz w:val="24"/>
+          <w:szCs w:val="24"/>
+        </w:rPr>
+        <w:fldChar w:fldCharType="begin"/>
+      </w:r>
+      <w:r>
+        <w:rPr>
+          <w:i w:val="0"/>
+          <w:color w:val="000000" w:themeColor="text1"/>
+          <w:sz w:val="24"/>
+          <w:szCs w:val="24"/>
+        </w:rPr>
+        <w:instrText xml:space="preserve"> SEQ Hình_ \* ARABIC \s 1 </w:instrText>
+      </w:r>
+      <w:r>
+        <w:rPr>
+          <w:i w:val="0"/>
+          <w:color w:val="000000" w:themeColor="text1"/>
+          <w:sz w:val="24"/>
+          <w:szCs w:val="24"/>
+        </w:rPr>
+        <w:fldChar w:fldCharType="separate"/>
+      </w:r>
+      <w:r>
+        <w:rPr>
+          <w:i w:val="0"/>
+          <w:noProof/>
+          <w:color w:val="000000" w:themeColor="text1"/>
+          <w:sz w:val="24"/>
+          <w:szCs w:val="24"/>
+        </w:rPr>
+        <w:t>1</w:t>
+      </w:r>
+      <w:r>
+        <w:rPr>
+          <w:i w:val="0"/>
+          <w:color w:val="000000" w:themeColor="text1"/>
+          <w:sz w:val="24"/>
+          <w:szCs w:val="24"/>
+        </w:rPr>
+        <w:fldChar w:fldCharType="end"/>
+      </w:r>
+      <w:r>
+        <w:rPr>
+          <w:i w:val="0"/>
+          <w:color w:val="000000" w:themeColor="text1"/>
+          <w:sz w:val="24"/>
+          <w:szCs w:val="24"/>
+        </w:rPr>
+        <w:t xml:space="preserve"> Sơ đồ thực thể quan hệ (ERD)</w:t>
+      </w:r>
+    </w:p>
+    <w:p>
+      <w:pPr>
+        <w:spacing w:before="240" w:line="276" w:lineRule="auto"/>
+        <w:ind w:left="270" w:firstLine="90"/>
+      </w:pPr>
+    </w:p>
+    <w:p>
+      <w:pPr>
+        <w:spacing w:before="240" w:line="276" w:lineRule="auto"/>
+        <w:ind w:left="270" w:firstLine="90"/>
+      </w:pPr>
+      <w:r>
+        <w:br w:type="page"/>
+      </w:r>
+    </w:p>
+    <w:p>
+      <w:pPr>
+        <w:pStyle w:val="Heading2"/>
+        <w:spacing w:before="240" w:line="276" w:lineRule="auto"/>
+      </w:pPr>
+      <w:bookmarkStart w:id="48" w:name="_Toc131182315"/>
+      <w:bookmarkStart w:id="49" w:name="_Toc132038494"/>
+      <w:r>
+        <w:lastRenderedPageBreak/>
+        <w:t>Sơ đồ của cơ sở dữ liệu cho website đọc truyện tiểu thuyết được hiển thị trong MS SQL Server</w:t>
+      </w:r>
+      <w:bookmarkEnd w:id="48"/>
+      <w:bookmarkEnd w:id="49"/>
+    </w:p>
+    <w:p>
+      <w:pPr>
+        <w:keepNext/>
+        <w:spacing w:before="240" w:line="276" w:lineRule="auto"/>
+        <w:ind w:left="270" w:firstLine="90"/>
+      </w:pPr>
+      <w:r>
+        <w:rPr>
+          <w:noProof/>
+        </w:rPr>
+        <w:drawing>
+          <wp:inline distT="0" distB="0" distL="0" distR="0" wp14:anchorId="1E88F05A" wp14:editId="06796F16">
+            <wp:extent cx="5943600" cy="4601210"/>
+            <wp:effectExtent l="0" t="0" r="0" b="8890"/>
+            <wp:docPr id="1" name="Picture 1"/>
+            <wp:cNvGraphicFramePr>
+              <a:graphicFrameLocks xmlns:a="http://schemas.openxmlformats.org/drawingml/2006/main" noChangeAspect="1"/>
+            </wp:cNvGraphicFramePr>
+            <a:graphic xmlns:a="http://schemas.openxmlformats.org/drawingml/2006/main">
+              <a:graphicData uri="http://schemas.openxmlformats.org/drawingml/2006/picture">
+                <pic:pic xmlns:pic="http://schemas.openxmlformats.org/drawingml/2006/picture">
+                  <pic:nvPicPr>
+                    <pic:cNvPr id="1" name=""/>
+                    <pic:cNvPicPr/>
+                  </pic:nvPicPr>
+                  <pic:blipFill>
+                    <a:blip r:embed="rId53"/>
+                    <a:stretch>
+                      <a:fillRect/>
+                    </a:stretch>
+                  </pic:blipFill>
+                  <pic:spPr>
+                    <a:xfrm>
+                      <a:off x="0" y="0"/>
                       <a:ext cx="5943600" cy="4601210"/>
                     </a:xfrm>
                     <a:prstGeom prst="rect">
@@ -18206,13 +18317,13 @@
         <w:spacing w:before="240" w:line="276" w:lineRule="auto"/>
         <w:ind w:left="270" w:firstLine="90"/>
       </w:pPr>
-      <w:bookmarkStart w:id="56" w:name="_Toc131182316"/>
-      <w:bookmarkStart w:id="57" w:name="_Toc132038495"/>
+      <w:bookmarkStart w:id="50" w:name="_Toc131182316"/>
+      <w:bookmarkStart w:id="51" w:name="_Toc132038495"/>
       <w:r>
         <w:t>Chi tiết các bảng trong Cơ sở dữ liệu</w:t>
       </w:r>
-      <w:bookmarkEnd w:id="56"/>
-      <w:bookmarkEnd w:id="57"/>
+      <w:bookmarkEnd w:id="50"/>
+      <w:bookmarkEnd w:id="51"/>
     </w:p>
     <w:p>
       <w:pPr>
@@ -18220,13 +18331,13 @@
         <w:spacing w:before="240" w:line="276" w:lineRule="auto"/>
         <w:ind w:left="270" w:firstLine="90"/>
       </w:pPr>
-      <w:bookmarkStart w:id="58" w:name="_Toc131182317"/>
-      <w:bookmarkStart w:id="59" w:name="_Toc132038496"/>
+      <w:bookmarkStart w:id="52" w:name="_Toc131182317"/>
+      <w:bookmarkStart w:id="53" w:name="_Toc132038496"/>
       <w:r>
         <w:t>Bảng tiểu thuyết (NOVEL)</w:t>
       </w:r>
-      <w:bookmarkEnd w:id="58"/>
-      <w:bookmarkEnd w:id="59"/>
+      <w:bookmarkEnd w:id="52"/>
+      <w:bookmarkEnd w:id="53"/>
     </w:p>
     <w:tbl>
       <w:tblPr>
@@ -18606,13 +18717,13 @@
         <w:spacing w:before="240" w:line="276" w:lineRule="auto"/>
         <w:ind w:left="270" w:firstLine="90"/>
       </w:pPr>
-      <w:bookmarkStart w:id="60" w:name="_Toc131182318"/>
-      <w:bookmarkStart w:id="61" w:name="_Toc132038497"/>
+      <w:bookmarkStart w:id="54" w:name="_Toc131182318"/>
+      <w:bookmarkStart w:id="55" w:name="_Toc132038497"/>
       <w:r>
         <w:t>Bảng tác giả (AUTHOR)</w:t>
       </w:r>
-      <w:bookmarkEnd w:id="60"/>
-      <w:bookmarkEnd w:id="61"/>
+      <w:bookmarkEnd w:id="54"/>
+      <w:bookmarkEnd w:id="55"/>
     </w:p>
     <w:tbl>
       <w:tblPr>
@@ -18777,27 +18888,16 @@
     <w:p>
       <w:pPr>
         <w:pStyle w:val="Heading3"/>
-        <w:numPr>
-          <w:ilvl w:val="0"/>
-          <w:numId w:val="0"/>
-        </w:numPr>
         <w:spacing w:before="240" w:line="276" w:lineRule="auto"/>
         <w:ind w:left="270" w:firstLine="90"/>
       </w:pPr>
-      <w:bookmarkStart w:id="62" w:name="_Toc131182319"/>
-    </w:p>
-    <w:p>
-      <w:pPr>
-        <w:pStyle w:val="Heading3"/>
-        <w:spacing w:before="240" w:line="276" w:lineRule="auto"/>
-        <w:ind w:left="270" w:firstLine="90"/>
-      </w:pPr>
-      <w:bookmarkStart w:id="63" w:name="_Toc132038498"/>
+      <w:bookmarkStart w:id="56" w:name="_Toc131182319"/>
+      <w:bookmarkStart w:id="57" w:name="_Toc132038498"/>
       <w:r>
         <w:t>Bảng thể loại (GENRE)</w:t>
       </w:r>
-      <w:bookmarkEnd w:id="62"/>
-      <w:bookmarkEnd w:id="63"/>
+      <w:bookmarkEnd w:id="56"/>
+      <w:bookmarkEnd w:id="57"/>
     </w:p>
     <w:tbl>
       <w:tblPr>
@@ -19012,13 +19112,13 @@
         <w:spacing w:before="240" w:line="276" w:lineRule="auto"/>
         <w:ind w:left="270" w:firstLine="90"/>
       </w:pPr>
-      <w:bookmarkStart w:id="64" w:name="_Toc131182320"/>
-      <w:bookmarkStart w:id="65" w:name="_Toc132038499"/>
+      <w:bookmarkStart w:id="58" w:name="_Toc131182320"/>
+      <w:bookmarkStart w:id="59" w:name="_Toc132038499"/>
       <w:r>
         <w:t>Bảng chương tiểu thuyết (CHAPTER)</w:t>
       </w:r>
-      <w:bookmarkEnd w:id="64"/>
-      <w:bookmarkEnd w:id="65"/>
+      <w:bookmarkEnd w:id="58"/>
+      <w:bookmarkEnd w:id="59"/>
     </w:p>
     <w:tbl>
       <w:tblPr>
@@ -19272,7 +19372,6 @@
               <w:ind w:left="270" w:firstLine="90"/>
             </w:pPr>
             <w:r>
-              <w:lastRenderedPageBreak/>
               <w:t xml:space="preserve">Novel_ID </w:t>
             </w:r>
           </w:p>
@@ -19316,13 +19415,13 @@
         <w:spacing w:before="240" w:line="276" w:lineRule="auto"/>
         <w:ind w:left="270" w:firstLine="90"/>
       </w:pPr>
-      <w:bookmarkStart w:id="66" w:name="_Toc131182321"/>
-      <w:bookmarkStart w:id="67" w:name="_Toc132038500"/>
+      <w:bookmarkStart w:id="60" w:name="_Toc131182321"/>
+      <w:bookmarkStart w:id="61" w:name="_Toc132038500"/>
       <w:r>
         <w:t>Bảng quyền hạn (ROLE)</w:t>
       </w:r>
-      <w:bookmarkEnd w:id="66"/>
-      <w:bookmarkEnd w:id="67"/>
+      <w:bookmarkEnd w:id="60"/>
+      <w:bookmarkEnd w:id="61"/>
     </w:p>
     <w:tbl>
       <w:tblPr>
@@ -19496,13 +19595,13 @@
         <w:spacing w:before="240" w:line="276" w:lineRule="auto"/>
         <w:ind w:left="270" w:firstLine="90"/>
       </w:pPr>
-      <w:bookmarkStart w:id="68" w:name="_Toc131182322"/>
-      <w:bookmarkStart w:id="69" w:name="_Toc132038501"/>
+      <w:bookmarkStart w:id="62" w:name="_Toc131182322"/>
+      <w:bookmarkStart w:id="63" w:name="_Toc132038501"/>
       <w:r>
         <w:t>Bảng người dùng (USER)</w:t>
       </w:r>
-      <w:bookmarkEnd w:id="68"/>
-      <w:bookmarkEnd w:id="69"/>
+      <w:bookmarkEnd w:id="62"/>
+      <w:bookmarkEnd w:id="63"/>
     </w:p>
     <w:tbl>
       <w:tblPr>
@@ -19795,11 +19894,11 @@
         <w:pStyle w:val="Heading3"/>
         <w:spacing w:before="240" w:line="276" w:lineRule="auto"/>
       </w:pPr>
-      <w:bookmarkStart w:id="70" w:name="_Toc132038502"/>
+      <w:bookmarkStart w:id="64" w:name="_Toc132038502"/>
       <w:r>
         <w:t>Bảng đánh giá của người dùng (USER_RATING)</w:t>
       </w:r>
-      <w:bookmarkEnd w:id="70"/>
+      <w:bookmarkEnd w:id="64"/>
     </w:p>
     <w:tbl>
       <w:tblPr>
@@ -20115,7 +20214,6 @@
               <w:ind w:left="270" w:firstLine="90"/>
             </w:pPr>
             <w:r>
-              <w:lastRenderedPageBreak/>
               <w:t>Novel</w:t>
             </w:r>
             <w:r>
@@ -20170,11 +20268,12 @@
         <w:pStyle w:val="Heading3"/>
         <w:spacing w:before="240" w:line="276" w:lineRule="auto"/>
       </w:pPr>
-      <w:bookmarkStart w:id="71" w:name="_Toc132038503"/>
-      <w:r>
+      <w:bookmarkStart w:id="65" w:name="_Toc132038503"/>
+      <w:r>
+        <w:lastRenderedPageBreak/>
         <w:t>Bảng bình luận của người dùng (USER_COMMENT)</w:t>
       </w:r>
-      <w:bookmarkEnd w:id="71"/>
+      <w:bookmarkEnd w:id="65"/>
     </w:p>
     <w:tbl>
       <w:tblPr>
@@ -20539,13 +20638,13 @@
         <w:spacing w:before="240" w:line="276" w:lineRule="auto"/>
         <w:ind w:left="270" w:firstLine="90"/>
       </w:pPr>
-      <w:bookmarkStart w:id="72" w:name="_Toc131182323"/>
-      <w:bookmarkStart w:id="73" w:name="_Toc132038504"/>
+      <w:bookmarkStart w:id="66" w:name="_Toc131182323"/>
+      <w:bookmarkStart w:id="67" w:name="_Toc132038504"/>
       <w:r>
         <w:t>Các bảng khác</w:t>
       </w:r>
-      <w:bookmarkEnd w:id="72"/>
-      <w:bookmarkEnd w:id="73"/>
+      <w:bookmarkEnd w:id="66"/>
+      <w:bookmarkEnd w:id="67"/>
     </w:p>
     <w:p>
       <w:pPr>
@@ -20713,6 +20812,681 @@
         </w:tc>
       </w:tr>
     </w:tbl>
+    <w:p/>
+    <w:p>
+      <w:pPr>
+        <w:pStyle w:val="Heading2"/>
+      </w:pPr>
+      <w:r>
+        <w:t>Mô hình dữ liệu</w:t>
+      </w:r>
+    </w:p>
+    <w:p>
+      <w:pPr>
+        <w:pStyle w:val="Heading3"/>
+        <w:spacing w:after="240"/>
+      </w:pPr>
+      <w:r>
+        <w:t>Xét Role – User</w:t>
+      </w:r>
+    </w:p>
+    <w:p>
+      <w:pPr>
+        <w:spacing w:after="240"/>
+        <w:ind w:left="180" w:firstLine="90"/>
+      </w:pPr>
+      <w:r>
+        <w:t>Mỗi User có một quyền, một quyền thuộc một hoặc nhiều User.</w:t>
+      </w:r>
+    </w:p>
+    <w:p>
+      <w:pPr>
+        <w:spacing w:after="240"/>
+        <w:jc w:val="center"/>
+      </w:pPr>
+      <w:r>
+        <w:drawing>
+          <wp:inline distT="0" distB="0" distL="0" distR="0" wp14:anchorId="77FC5F2B" wp14:editId="3AD66536">
+            <wp:extent cx="3953427" cy="743054"/>
+            <wp:effectExtent l="0" t="0" r="0" b="0"/>
+            <wp:docPr id="49" name="Picture 49"/>
+            <wp:cNvGraphicFramePr>
+              <a:graphicFrameLocks xmlns:a="http://schemas.openxmlformats.org/drawingml/2006/main" noChangeAspect="1"/>
+            </wp:cNvGraphicFramePr>
+            <a:graphic xmlns:a="http://schemas.openxmlformats.org/drawingml/2006/main">
+              <a:graphicData uri="http://schemas.openxmlformats.org/drawingml/2006/picture">
+                <pic:pic xmlns:pic="http://schemas.openxmlformats.org/drawingml/2006/picture">
+                  <pic:nvPicPr>
+                    <pic:cNvPr id="1" name=""/>
+                    <pic:cNvPicPr/>
+                  </pic:nvPicPr>
+                  <pic:blipFill>
+                    <a:blip r:embed="rId54"/>
+                    <a:stretch>
+                      <a:fillRect/>
+                    </a:stretch>
+                  </pic:blipFill>
+                  <pic:spPr>
+                    <a:xfrm>
+                      <a:off x="0" y="0"/>
+                      <a:ext cx="3953427" cy="743054"/>
+                    </a:xfrm>
+                    <a:prstGeom prst="rect">
+                      <a:avLst/>
+                    </a:prstGeom>
+                  </pic:spPr>
+                </pic:pic>
+              </a:graphicData>
+            </a:graphic>
+          </wp:inline>
+        </w:drawing>
+      </w:r>
+    </w:p>
+    <w:p>
+      <w:pPr>
+        <w:pStyle w:val="Heading3"/>
+        <w:spacing w:after="240"/>
+      </w:pPr>
+      <w:r>
+        <w:t>Xét User – Rating</w:t>
+      </w:r>
+    </w:p>
+    <w:p>
+      <w:pPr>
+        <w:spacing w:after="240"/>
+        <w:ind w:left="180" w:firstLine="90"/>
+      </w:pPr>
+      <w:r>
+        <w:t xml:space="preserve">Mỗi User có thể </w:t>
+      </w:r>
+      <w:r>
+        <w:t>đánh giá</w:t>
+      </w:r>
+      <w:r>
+        <w:t xml:space="preserve"> một hoặc nhiều tiểu thuyết, </w:t>
+      </w:r>
+      <w:r>
+        <w:t>mỗi</w:t>
+      </w:r>
+      <w:r>
+        <w:t xml:space="preserve"> </w:t>
+      </w:r>
+      <w:r>
+        <w:t>đánh giá</w:t>
+      </w:r>
+      <w:r>
+        <w:t xml:space="preserve"> </w:t>
+      </w:r>
+      <w:r>
+        <w:t>chỉ thuộc về một</w:t>
+      </w:r>
+      <w:r>
+        <w:t xml:space="preserve"> User</w:t>
+      </w:r>
+      <w:r>
+        <w:t>.</w:t>
+      </w:r>
+    </w:p>
+    <w:p>
+      <w:pPr>
+        <w:spacing w:after="240"/>
+        <w:jc w:val="center"/>
+      </w:pPr>
+      <w:r>
+        <w:lastRenderedPageBreak/>
+        <w:drawing>
+          <wp:inline distT="0" distB="0" distL="0" distR="0" wp14:anchorId="08E56DE1" wp14:editId="2C2FC055">
+            <wp:extent cx="3896269" cy="676369"/>
+            <wp:effectExtent l="0" t="0" r="9525" b="9525"/>
+            <wp:docPr id="52" name="Picture 52"/>
+            <wp:cNvGraphicFramePr>
+              <a:graphicFrameLocks xmlns:a="http://schemas.openxmlformats.org/drawingml/2006/main" noChangeAspect="1"/>
+            </wp:cNvGraphicFramePr>
+            <a:graphic xmlns:a="http://schemas.openxmlformats.org/drawingml/2006/main">
+              <a:graphicData uri="http://schemas.openxmlformats.org/drawingml/2006/picture">
+                <pic:pic xmlns:pic="http://schemas.openxmlformats.org/drawingml/2006/picture">
+                  <pic:nvPicPr>
+                    <pic:cNvPr id="1" name=""/>
+                    <pic:cNvPicPr/>
+                  </pic:nvPicPr>
+                  <pic:blipFill>
+                    <a:blip r:embed="rId55"/>
+                    <a:stretch>
+                      <a:fillRect/>
+                    </a:stretch>
+                  </pic:blipFill>
+                  <pic:spPr>
+                    <a:xfrm>
+                      <a:off x="0" y="0"/>
+                      <a:ext cx="3896269" cy="676369"/>
+                    </a:xfrm>
+                    <a:prstGeom prst="rect">
+                      <a:avLst/>
+                    </a:prstGeom>
+                  </pic:spPr>
+                </pic:pic>
+              </a:graphicData>
+            </a:graphic>
+          </wp:inline>
+        </w:drawing>
+      </w:r>
+    </w:p>
+    <w:p>
+      <w:pPr>
+        <w:pStyle w:val="Heading3"/>
+        <w:spacing w:after="240"/>
+      </w:pPr>
+      <w:r>
+        <w:t>Xét User – Comment</w:t>
+      </w:r>
+    </w:p>
+    <w:p>
+      <w:pPr>
+        <w:spacing w:after="240"/>
+        <w:ind w:left="180" w:firstLine="90"/>
+      </w:pPr>
+      <w:r>
+        <w:t xml:space="preserve">Mỗi User có thể </w:t>
+      </w:r>
+      <w:r>
+        <w:t>bình luận</w:t>
+      </w:r>
+      <w:r>
+        <w:t xml:space="preserve"> một hoặc nhiều tiểu thuyết, mỗi </w:t>
+      </w:r>
+      <w:r>
+        <w:t>bình luận</w:t>
+      </w:r>
+      <w:r>
+        <w:t xml:space="preserve"> chỉ thuộc về một User</w:t>
+      </w:r>
+      <w:r>
+        <w:t>.</w:t>
+      </w:r>
+    </w:p>
+    <w:p>
+      <w:pPr>
+        <w:spacing w:after="240"/>
+        <w:jc w:val="center"/>
+      </w:pPr>
+      <w:r>
+        <w:drawing>
+          <wp:inline distT="0" distB="0" distL="0" distR="0" wp14:anchorId="28E6F953" wp14:editId="1D5B93FA">
+            <wp:extent cx="3886742" cy="666843"/>
+            <wp:effectExtent l="0" t="0" r="0" b="0"/>
+            <wp:docPr id="55" name="Picture 55"/>
+            <wp:cNvGraphicFramePr>
+              <a:graphicFrameLocks xmlns:a="http://schemas.openxmlformats.org/drawingml/2006/main" noChangeAspect="1"/>
+            </wp:cNvGraphicFramePr>
+            <a:graphic xmlns:a="http://schemas.openxmlformats.org/drawingml/2006/main">
+              <a:graphicData uri="http://schemas.openxmlformats.org/drawingml/2006/picture">
+                <pic:pic xmlns:pic="http://schemas.openxmlformats.org/drawingml/2006/picture">
+                  <pic:nvPicPr>
+                    <pic:cNvPr id="1" name=""/>
+                    <pic:cNvPicPr/>
+                  </pic:nvPicPr>
+                  <pic:blipFill>
+                    <a:blip r:embed="rId56"/>
+                    <a:stretch>
+                      <a:fillRect/>
+                    </a:stretch>
+                  </pic:blipFill>
+                  <pic:spPr>
+                    <a:xfrm>
+                      <a:off x="0" y="0"/>
+                      <a:ext cx="3886742" cy="666843"/>
+                    </a:xfrm>
+                    <a:prstGeom prst="rect">
+                      <a:avLst/>
+                    </a:prstGeom>
+                  </pic:spPr>
+                </pic:pic>
+              </a:graphicData>
+            </a:graphic>
+          </wp:inline>
+        </w:drawing>
+      </w:r>
+    </w:p>
+    <w:p>
+      <w:pPr>
+        <w:pStyle w:val="Heading3"/>
+        <w:spacing w:after="240"/>
+      </w:pPr>
+      <w:r>
+        <w:t>Xét User – Novel</w:t>
+      </w:r>
+    </w:p>
+    <w:p>
+      <w:pPr>
+        <w:spacing w:after="240"/>
+        <w:ind w:left="180" w:firstLine="90"/>
+      </w:pPr>
+      <w:r>
+        <w:t>Mỗi User có thể đăng một hoặc nhiều tiểu thuyết, một tiểu thuyết chỉ được đăng bởi một User</w:t>
+      </w:r>
+      <w:r>
+        <w:t>.</w:t>
+      </w:r>
+    </w:p>
+    <w:p>
+      <w:pPr>
+        <w:spacing w:after="240"/>
+        <w:jc w:val="center"/>
+      </w:pPr>
+      <w:r>
+        <w:drawing>
+          <wp:inline distT="0" distB="0" distL="0" distR="0" wp14:anchorId="0777FFDC" wp14:editId="008EB6F9">
+            <wp:extent cx="3877216" cy="657317"/>
+            <wp:effectExtent l="0" t="0" r="0" b="9525"/>
+            <wp:docPr id="56" name="Picture 56"/>
+            <wp:cNvGraphicFramePr>
+              <a:graphicFrameLocks xmlns:a="http://schemas.openxmlformats.org/drawingml/2006/main" noChangeAspect="1"/>
+            </wp:cNvGraphicFramePr>
+            <a:graphic xmlns:a="http://schemas.openxmlformats.org/drawingml/2006/main">
+              <a:graphicData uri="http://schemas.openxmlformats.org/drawingml/2006/picture">
+                <pic:pic xmlns:pic="http://schemas.openxmlformats.org/drawingml/2006/picture">
+                  <pic:nvPicPr>
+                    <pic:cNvPr id="1" name=""/>
+                    <pic:cNvPicPr/>
+                  </pic:nvPicPr>
+                  <pic:blipFill>
+                    <a:blip r:embed="rId57"/>
+                    <a:stretch>
+                      <a:fillRect/>
+                    </a:stretch>
+                  </pic:blipFill>
+                  <pic:spPr>
+                    <a:xfrm>
+                      <a:off x="0" y="0"/>
+                      <a:ext cx="3877216" cy="657317"/>
+                    </a:xfrm>
+                    <a:prstGeom prst="rect">
+                      <a:avLst/>
+                    </a:prstGeom>
+                  </pic:spPr>
+                </pic:pic>
+              </a:graphicData>
+            </a:graphic>
+          </wp:inline>
+        </w:drawing>
+      </w:r>
+    </w:p>
+    <w:p>
+      <w:pPr>
+        <w:pStyle w:val="Heading3"/>
+        <w:spacing w:after="240"/>
+      </w:pPr>
+      <w:r>
+        <w:t>Xét Novel – Genre</w:t>
+      </w:r>
+    </w:p>
+    <w:p>
+      <w:pPr>
+        <w:spacing w:after="240"/>
+        <w:ind w:left="180" w:firstLine="90"/>
+      </w:pPr>
+      <w:r>
+        <w:t>Mỗi tiểu thuyết có một hoặc nhiều thể loại, mỗi thể loại thuộc một hoặc nhiều tiểu thuyết.</w:t>
+      </w:r>
+    </w:p>
+    <w:p>
+      <w:pPr>
+        <w:spacing w:after="240"/>
+        <w:jc w:val="center"/>
+      </w:pPr>
+      <w:r>
+        <w:drawing>
+          <wp:inline distT="0" distB="0" distL="0" distR="0" wp14:anchorId="73908081" wp14:editId="296A0CA7">
+            <wp:extent cx="3867690" cy="647790"/>
+            <wp:effectExtent l="0" t="0" r="0" b="0"/>
+            <wp:docPr id="57" name="Picture 57"/>
+            <wp:cNvGraphicFramePr>
+              <a:graphicFrameLocks xmlns:a="http://schemas.openxmlformats.org/drawingml/2006/main" noChangeAspect="1"/>
+            </wp:cNvGraphicFramePr>
+            <a:graphic xmlns:a="http://schemas.openxmlformats.org/drawingml/2006/main">
+              <a:graphicData uri="http://schemas.openxmlformats.org/drawingml/2006/picture">
+                <pic:pic xmlns:pic="http://schemas.openxmlformats.org/drawingml/2006/picture">
+                  <pic:nvPicPr>
+                    <pic:cNvPr id="1" name=""/>
+                    <pic:cNvPicPr/>
+                  </pic:nvPicPr>
+                  <pic:blipFill>
+                    <a:blip r:embed="rId58"/>
+                    <a:stretch>
+                      <a:fillRect/>
+                    </a:stretch>
+                  </pic:blipFill>
+                  <pic:spPr>
+                    <a:xfrm>
+                      <a:off x="0" y="0"/>
+                      <a:ext cx="3867690" cy="647790"/>
+                    </a:xfrm>
+                    <a:prstGeom prst="rect">
+                      <a:avLst/>
+                    </a:prstGeom>
+                  </pic:spPr>
+                </pic:pic>
+              </a:graphicData>
+            </a:graphic>
+          </wp:inline>
+        </w:drawing>
+      </w:r>
+    </w:p>
+    <w:p>
+      <w:pPr>
+        <w:pStyle w:val="Heading3"/>
+        <w:spacing w:after="240"/>
+      </w:pPr>
+      <w:r>
+        <w:t>Xét Novel – Author</w:t>
+      </w:r>
+    </w:p>
+    <w:p>
+      <w:pPr>
+        <w:spacing w:after="240"/>
+        <w:ind w:left="180" w:firstLine="90"/>
+      </w:pPr>
+      <w:r>
+        <w:t xml:space="preserve">Mỗi tiểu thuyết có một hoặc nhiều </w:t>
+      </w:r>
+      <w:r>
+        <w:t>tác giả, mỗi tác giả</w:t>
+      </w:r>
+      <w:r>
+        <w:t xml:space="preserve"> thuộc một hoặc nhiều tiểu thuyết.</w:t>
+      </w:r>
+    </w:p>
+    <w:p>
+      <w:pPr>
+        <w:spacing w:after="240"/>
+        <w:jc w:val="center"/>
+      </w:pPr>
+      <w:r>
+        <w:drawing>
+          <wp:inline distT="0" distB="0" distL="0" distR="0" wp14:anchorId="44AD1E82" wp14:editId="1EA49755">
+            <wp:extent cx="3886742" cy="638264"/>
+            <wp:effectExtent l="0" t="0" r="0" b="9525"/>
+            <wp:docPr id="58" name="Picture 58"/>
+            <wp:cNvGraphicFramePr>
+              <a:graphicFrameLocks xmlns:a="http://schemas.openxmlformats.org/drawingml/2006/main" noChangeAspect="1"/>
+            </wp:cNvGraphicFramePr>
+            <a:graphic xmlns:a="http://schemas.openxmlformats.org/drawingml/2006/main">
+              <a:graphicData uri="http://schemas.openxmlformats.org/drawingml/2006/picture">
+                <pic:pic xmlns:pic="http://schemas.openxmlformats.org/drawingml/2006/picture">
+                  <pic:nvPicPr>
+                    <pic:cNvPr id="1" name=""/>
+                    <pic:cNvPicPr/>
+                  </pic:nvPicPr>
+                  <pic:blipFill>
+                    <a:blip r:embed="rId59"/>
+                    <a:stretch>
+                      <a:fillRect/>
+                    </a:stretch>
+                  </pic:blipFill>
+                  <pic:spPr>
+                    <a:xfrm>
+                      <a:off x="0" y="0"/>
+                      <a:ext cx="3886742" cy="638264"/>
+                    </a:xfrm>
+                    <a:prstGeom prst="rect">
+                      <a:avLst/>
+                    </a:prstGeom>
+                  </pic:spPr>
+                </pic:pic>
+              </a:graphicData>
+            </a:graphic>
+          </wp:inline>
+        </w:drawing>
+      </w:r>
+    </w:p>
+    <w:p>
+      <w:pPr>
+        <w:pStyle w:val="Heading3"/>
+        <w:spacing w:after="240"/>
+      </w:pPr>
+      <w:r>
+        <w:t>Xét Novel – Chapter</w:t>
+      </w:r>
+    </w:p>
+    <w:p>
+      <w:pPr>
+        <w:spacing w:after="240"/>
+        <w:ind w:left="180" w:firstLine="90"/>
+      </w:pPr>
+      <w:r>
+        <w:t xml:space="preserve">Mỗi tiểu thuyết có một hoặc nhiều </w:t>
+      </w:r>
+      <w:r>
+        <w:t>chương</w:t>
+      </w:r>
+      <w:r>
+        <w:t xml:space="preserve">, mỗi </w:t>
+      </w:r>
+      <w:r>
+        <w:t>chương</w:t>
+      </w:r>
+      <w:r>
+        <w:t xml:space="preserve"> </w:t>
+      </w:r>
+      <w:r>
+        <w:t xml:space="preserve">chỉ </w:t>
+      </w:r>
+      <w:r>
+        <w:t>thuộc một tiểu thuyết.</w:t>
+      </w:r>
+    </w:p>
+    <w:p>
+      <w:pPr>
+        <w:spacing w:after="240"/>
+        <w:jc w:val="center"/>
+      </w:pPr>
+      <w:r>
+        <w:drawing>
+          <wp:inline distT="0" distB="0" distL="0" distR="0" wp14:anchorId="231ED2F1" wp14:editId="421A3305">
+            <wp:extent cx="3867690" cy="647790"/>
+            <wp:effectExtent l="0" t="0" r="0" b="0"/>
+            <wp:docPr id="59" name="Picture 59"/>
+            <wp:cNvGraphicFramePr>
+              <a:graphicFrameLocks xmlns:a="http://schemas.openxmlformats.org/drawingml/2006/main" noChangeAspect="1"/>
+            </wp:cNvGraphicFramePr>
+            <a:graphic xmlns:a="http://schemas.openxmlformats.org/drawingml/2006/main">
+              <a:graphicData uri="http://schemas.openxmlformats.org/drawingml/2006/picture">
+                <pic:pic xmlns:pic="http://schemas.openxmlformats.org/drawingml/2006/picture">
+                  <pic:nvPicPr>
+                    <pic:cNvPr id="1" name=""/>
+                    <pic:cNvPicPr/>
+                  </pic:nvPicPr>
+                  <pic:blipFill>
+                    <a:blip r:embed="rId60"/>
+                    <a:stretch>
+                      <a:fillRect/>
+                    </a:stretch>
+                  </pic:blipFill>
+                  <pic:spPr>
+                    <a:xfrm>
+                      <a:off x="0" y="0"/>
+                      <a:ext cx="3867690" cy="647790"/>
+                    </a:xfrm>
+                    <a:prstGeom prst="rect">
+                      <a:avLst/>
+                    </a:prstGeom>
+                  </pic:spPr>
+                </pic:pic>
+              </a:graphicData>
+            </a:graphic>
+          </wp:inline>
+        </w:drawing>
+      </w:r>
+    </w:p>
+    <w:p>
+      <w:pPr>
+        <w:pStyle w:val="Heading3"/>
+        <w:spacing w:after="240"/>
+      </w:pPr>
+      <w:r>
+        <w:lastRenderedPageBreak/>
+        <w:t>Xét Novel – Rating</w:t>
+      </w:r>
+    </w:p>
+    <w:p>
+      <w:pPr>
+        <w:spacing w:after="240"/>
+        <w:ind w:left="180" w:firstLine="90"/>
+      </w:pPr>
+      <w:r>
+        <w:t>Mỗi tiểu thuyết có một hoặc nhiều</w:t>
+      </w:r>
+      <w:r>
+        <w:t xml:space="preserve"> lượt</w:t>
+      </w:r>
+      <w:r>
+        <w:t xml:space="preserve"> </w:t>
+      </w:r>
+      <w:r>
+        <w:t>đánh giá</w:t>
+      </w:r>
+      <w:r>
+        <w:t>, mỗi</w:t>
+      </w:r>
+      <w:r>
+        <w:t xml:space="preserve"> lượt</w:t>
+      </w:r>
+      <w:r>
+        <w:t xml:space="preserve"> </w:t>
+      </w:r>
+      <w:r>
+        <w:t>đánh giá chỉ</w:t>
+      </w:r>
+      <w:r>
+        <w:t xml:space="preserve"> thuộc một tiểu thuyết.</w:t>
+      </w:r>
+    </w:p>
+    <w:p>
+      <w:pPr>
+        <w:spacing w:after="240"/>
+        <w:jc w:val="center"/>
+      </w:pPr>
+      <w:r>
+        <w:drawing>
+          <wp:inline distT="0" distB="0" distL="0" distR="0" wp14:anchorId="1334D164" wp14:editId="7D17CB2C">
+            <wp:extent cx="3896269" cy="647790"/>
+            <wp:effectExtent l="0" t="0" r="9525" b="0"/>
+            <wp:docPr id="60" name="Picture 60"/>
+            <wp:cNvGraphicFramePr>
+              <a:graphicFrameLocks xmlns:a="http://schemas.openxmlformats.org/drawingml/2006/main" noChangeAspect="1"/>
+            </wp:cNvGraphicFramePr>
+            <a:graphic xmlns:a="http://schemas.openxmlformats.org/drawingml/2006/main">
+              <a:graphicData uri="http://schemas.openxmlformats.org/drawingml/2006/picture">
+                <pic:pic xmlns:pic="http://schemas.openxmlformats.org/drawingml/2006/picture">
+                  <pic:nvPicPr>
+                    <pic:cNvPr id="1" name=""/>
+                    <pic:cNvPicPr/>
+                  </pic:nvPicPr>
+                  <pic:blipFill>
+                    <a:blip r:embed="rId61"/>
+                    <a:stretch>
+                      <a:fillRect/>
+                    </a:stretch>
+                  </pic:blipFill>
+                  <pic:spPr>
+                    <a:xfrm>
+                      <a:off x="0" y="0"/>
+                      <a:ext cx="3896269" cy="647790"/>
+                    </a:xfrm>
+                    <a:prstGeom prst="rect">
+                      <a:avLst/>
+                    </a:prstGeom>
+                  </pic:spPr>
+                </pic:pic>
+              </a:graphicData>
+            </a:graphic>
+          </wp:inline>
+        </w:drawing>
+      </w:r>
+    </w:p>
+    <w:p>
+      <w:pPr>
+        <w:pStyle w:val="Heading3"/>
+        <w:spacing w:after="240"/>
+      </w:pPr>
+      <w:r>
+        <w:t xml:space="preserve">Xét Novel – </w:t>
+      </w:r>
+      <w:r>
+        <w:t>Comment</w:t>
+      </w:r>
+    </w:p>
+    <w:p>
+      <w:pPr>
+        <w:spacing w:after="240"/>
+        <w:ind w:left="180" w:firstLine="90"/>
+      </w:pPr>
+      <w:r>
+        <w:t xml:space="preserve">Mỗi tiểu thuyết có một hoặc nhiều </w:t>
+      </w:r>
+      <w:r>
+        <w:t>lượt bình luận</w:t>
+      </w:r>
+      <w:r>
+        <w:t>, mỗi</w:t>
+      </w:r>
+      <w:r>
+        <w:t xml:space="preserve"> lượt</w:t>
+      </w:r>
+      <w:r>
+        <w:t xml:space="preserve"> </w:t>
+      </w:r>
+      <w:r>
+        <w:t>bình luận</w:t>
+      </w:r>
+      <w:r>
+        <w:t xml:space="preserve"> chỉ thuộc một tiểu thuyết.</w:t>
+      </w:r>
+    </w:p>
+    <w:p>
+      <w:pPr>
+        <w:spacing w:after="240"/>
+        <w:jc w:val="center"/>
+      </w:pPr>
+      <w:r>
+        <w:drawing>
+          <wp:inline distT="0" distB="0" distL="0" distR="0" wp14:anchorId="7E86C965" wp14:editId="494822B1">
+            <wp:extent cx="3877216" cy="657317"/>
+            <wp:effectExtent l="0" t="0" r="0" b="9525"/>
+            <wp:docPr id="61" name="Picture 61"/>
+            <wp:cNvGraphicFramePr>
+              <a:graphicFrameLocks xmlns:a="http://schemas.openxmlformats.org/drawingml/2006/main" noChangeAspect="1"/>
+            </wp:cNvGraphicFramePr>
+            <a:graphic xmlns:a="http://schemas.openxmlformats.org/drawingml/2006/main">
+              <a:graphicData uri="http://schemas.openxmlformats.org/drawingml/2006/picture">
+                <pic:pic xmlns:pic="http://schemas.openxmlformats.org/drawingml/2006/picture">
+                  <pic:nvPicPr>
+                    <pic:cNvPr id="1" name=""/>
+                    <pic:cNvPicPr/>
+                  </pic:nvPicPr>
+                  <pic:blipFill>
+                    <a:blip r:embed="rId62"/>
+                    <a:stretch>
+                      <a:fillRect/>
+                    </a:stretch>
+                  </pic:blipFill>
+                  <pic:spPr>
+                    <a:xfrm>
+                      <a:off x="0" y="0"/>
+                      <a:ext cx="3877216" cy="657317"/>
+                    </a:xfrm>
+                    <a:prstGeom prst="rect">
+                      <a:avLst/>
+                    </a:prstGeom>
+                  </pic:spPr>
+                </pic:pic>
+              </a:graphicData>
+            </a:graphic>
+          </wp:inline>
+        </w:drawing>
+      </w:r>
+    </w:p>
+    <w:p/>
     <w:p/>
     <w:p/>
     <w:p>
@@ -20853,7 +21627,7 @@
                     </pic:cNvPicPr>
                   </pic:nvPicPr>
                   <pic:blipFill>
-                    <a:blip r:embed="rId52">
+                    <a:blip r:embed="rId63">
                       <a:extLst>
                         <a:ext uri="{28A0092B-C50C-407E-A947-70E740481C1C}">
                           <a14:useLocalDpi xmlns:a14="http://schemas.microsoft.com/office/drawing/2010/main" val="0"/>
@@ -21087,7 +21861,7 @@
                     <pic:cNvPicPr/>
                   </pic:nvPicPr>
                   <pic:blipFill>
-                    <a:blip r:embed="rId53"/>
+                    <a:blip r:embed="rId64"/>
                     <a:stretch>
                       <a:fillRect/>
                     </a:stretch>
@@ -21270,7 +22044,7 @@
                     <pic:cNvPicPr/>
                   </pic:nvPicPr>
                   <pic:blipFill>
-                    <a:blip r:embed="rId54"/>
+                    <a:blip r:embed="rId65"/>
                     <a:stretch>
                       <a:fillRect/>
                     </a:stretch>
@@ -21454,7 +22228,7 @@
                     <pic:cNvPicPr/>
                   </pic:nvPicPr>
                   <pic:blipFill>
-                    <a:blip r:embed="rId55"/>
+                    <a:blip r:embed="rId66"/>
                     <a:stretch>
                       <a:fillRect/>
                     </a:stretch>
@@ -21637,7 +22411,7 @@
                     <pic:cNvPicPr/>
                   </pic:nvPicPr>
                   <pic:blipFill>
-                    <a:blip r:embed="rId56"/>
+                    <a:blip r:embed="rId67"/>
                     <a:stretch>
                       <a:fillRect/>
                     </a:stretch>
@@ -21821,7 +22595,7 @@
                     <pic:cNvPicPr/>
                   </pic:nvPicPr>
                   <pic:blipFill>
-                    <a:blip r:embed="rId57"/>
+                    <a:blip r:embed="rId68"/>
                     <a:stretch>
                       <a:fillRect/>
                     </a:stretch>
@@ -22005,7 +22779,7 @@
                     <pic:cNvPicPr/>
                   </pic:nvPicPr>
                   <pic:blipFill>
-                    <a:blip r:embed="rId58"/>
+                    <a:blip r:embed="rId69"/>
                     <a:stretch>
                       <a:fillRect/>
                     </a:stretch>
@@ -22057,7 +22831,7 @@
                     <pic:cNvPicPr/>
                   </pic:nvPicPr>
                   <pic:blipFill>
-                    <a:blip r:embed="rId59"/>
+                    <a:blip r:embed="rId70"/>
                     <a:stretch>
                       <a:fillRect/>
                     </a:stretch>
@@ -22235,7 +23009,7 @@
                     <pic:cNvPicPr/>
                   </pic:nvPicPr>
                   <pic:blipFill>
-                    <a:blip r:embed="rId60"/>
+                    <a:blip r:embed="rId71"/>
                     <a:stretch>
                       <a:fillRect/>
                     </a:stretch>
@@ -22285,7 +23059,7 @@
                     <pic:cNvPicPr/>
                   </pic:nvPicPr>
                   <pic:blipFill>
-                    <a:blip r:embed="rId61"/>
+                    <a:blip r:embed="rId72"/>
                     <a:stretch>
                       <a:fillRect/>
                     </a:stretch>
@@ -22331,7 +23105,7 @@
                     <pic:cNvPicPr/>
                   </pic:nvPicPr>
                   <pic:blipFill>
-                    <a:blip r:embed="rId62"/>
+                    <a:blip r:embed="rId73"/>
                     <a:stretch>
                       <a:fillRect/>
                     </a:stretch>
@@ -22382,7 +23156,7 @@
                     <pic:cNvPicPr/>
                   </pic:nvPicPr>
                   <pic:blipFill>
-                    <a:blip r:embed="rId63"/>
+                    <a:blip r:embed="rId74"/>
                     <a:stretch>
                       <a:fillRect/>
                     </a:stretch>
@@ -22545,23 +23319,23 @@
       <w:pPr>
         <w:pStyle w:val="Heading1"/>
       </w:pPr>
-      <w:bookmarkStart w:id="74" w:name="_Toc132038505"/>
+      <w:bookmarkStart w:id="68" w:name="_Toc132038505"/>
       <w:r>
         <w:lastRenderedPageBreak/>
         <w:t>KẾT LUẬN</w:t>
       </w:r>
-      <w:bookmarkEnd w:id="48"/>
-      <w:bookmarkEnd w:id="74"/>
+      <w:bookmarkEnd w:id="42"/>
+      <w:bookmarkEnd w:id="68"/>
     </w:p>
     <w:p>
       <w:pPr>
         <w:pStyle w:val="Heading2"/>
       </w:pPr>
-      <w:bookmarkStart w:id="75" w:name="_Toc132038506"/>
+      <w:bookmarkStart w:id="69" w:name="_Toc132038506"/>
       <w:r>
         <w:t>Đánh giá kết quả đạt được</w:t>
       </w:r>
-      <w:bookmarkEnd w:id="75"/>
+      <w:bookmarkEnd w:id="69"/>
     </w:p>
     <w:p>
       <w:pPr>
@@ -22603,11 +23377,11 @@
       <w:pPr>
         <w:pStyle w:val="Heading2"/>
       </w:pPr>
-      <w:bookmarkStart w:id="76" w:name="_Toc132038507"/>
+      <w:bookmarkStart w:id="70" w:name="_Toc132038507"/>
       <w:r>
         <w:t>Những kết quả đạt được</w:t>
       </w:r>
-      <w:bookmarkEnd w:id="76"/>
+      <w:bookmarkEnd w:id="70"/>
     </w:p>
     <w:p>
       <w:pPr>
@@ -22740,11 +23514,11 @@
       <w:pPr>
         <w:pStyle w:val="Heading2"/>
       </w:pPr>
-      <w:bookmarkStart w:id="77" w:name="_Toc132038508"/>
+      <w:bookmarkStart w:id="71" w:name="_Toc132038508"/>
       <w:r>
         <w:t>Những hạn chế</w:t>
       </w:r>
-      <w:bookmarkEnd w:id="77"/>
+      <w:bookmarkEnd w:id="71"/>
     </w:p>
     <w:p>
       <w:pPr>
@@ -22819,12 +23593,12 @@
       <w:pPr>
         <w:pStyle w:val="Heading2"/>
       </w:pPr>
-      <w:bookmarkStart w:id="78" w:name="_Toc132038509"/>
+      <w:bookmarkStart w:id="72" w:name="_Toc132038509"/>
       <w:r>
         <w:lastRenderedPageBreak/>
         <w:t>Hướng phát triển</w:t>
       </w:r>
-      <w:bookmarkEnd w:id="78"/>
+      <w:bookmarkEnd w:id="72"/>
     </w:p>
     <w:p>
       <w:pPr>
@@ -22857,11 +23631,11 @@
       <w:pPr>
         <w:pStyle w:val="Heading2"/>
       </w:pPr>
-      <w:bookmarkStart w:id="79" w:name="_Toc132038510"/>
+      <w:bookmarkStart w:id="73" w:name="_Toc132038510"/>
       <w:r>
         <w:t>Kết luận</w:t>
       </w:r>
-      <w:bookmarkEnd w:id="79"/>
+      <w:bookmarkEnd w:id="73"/>
     </w:p>
     <w:p>
       <w:pPr>
@@ -22912,7 +23686,7 @@
           <w:numId w:val="0"/>
         </w:numPr>
         <w:sectPr>
-          <w:headerReference w:type="default" r:id="rId64"/>
+          <w:headerReference w:type="default" r:id="rId75"/>
           <w:pgSz w:w="12240" w:h="15840"/>
           <w:pgMar w:top="1440" w:right="1440" w:bottom="1440" w:left="1440" w:header="720" w:footer="720" w:gutter="0"/>
           <w:cols w:space="720"/>
@@ -22920,8 +23694,8 @@
           <w:docGrid w:linePitch="360"/>
         </w:sectPr>
       </w:pPr>
-      <w:bookmarkStart w:id="80" w:name="_Toc131182360"/>
-      <w:bookmarkStart w:id="81" w:name="_Toc132038511"/>
+      <w:bookmarkStart w:id="74" w:name="_Toc131182360"/>
+      <w:bookmarkStart w:id="75" w:name="_Toc132038511"/>
     </w:p>
     <w:p>
       <w:pPr>
@@ -22935,8 +23709,8 @@
         <w:lastRenderedPageBreak/>
         <w:t>DANH MỤC TÀI LIỆU THAM KHẢO</w:t>
       </w:r>
-      <w:bookmarkEnd w:id="80"/>
-      <w:bookmarkEnd w:id="81"/>
+      <w:bookmarkEnd w:id="74"/>
+      <w:bookmarkEnd w:id="75"/>
     </w:p>
     <w:p/>
     <w:p>
@@ -22991,7 +23765,7 @@
       <w:r>
         <w:t xml:space="preserve"> web app with ASP.NET Core </w:t>
       </w:r>
-      <w:hyperlink r:id="rId65" w:history="1">
+      <w:hyperlink r:id="rId76" w:history="1">
         <w:r>
           <w:rPr>
             <w:rStyle w:val="Hyperlink"/>
@@ -23021,7 +23795,7 @@
       <w:r>
         <w:t xml:space="preserve"> </w:t>
       </w:r>
-      <w:hyperlink r:id="rId66" w:history="1">
+      <w:hyperlink r:id="rId77" w:history="1">
         <w:r>
           <w:rPr>
             <w:rStyle w:val="Hyperlink"/>
@@ -23045,7 +23819,7 @@
       <w:r>
         <w:t xml:space="preserve"> </w:t>
       </w:r>
-      <w:hyperlink r:id="rId67" w:history="1">
+      <w:hyperlink r:id="rId78" w:history="1">
         <w:r>
           <w:rPr>
             <w:rStyle w:val="Hyperlink"/>
@@ -23066,7 +23840,7 @@
       <w:r>
         <w:t xml:space="preserve">Wikipedia, ASP.NET: </w:t>
       </w:r>
-      <w:hyperlink r:id="rId68" w:history="1">
+      <w:hyperlink r:id="rId79" w:history="1">
         <w:r>
           <w:rPr>
             <w:rStyle w:val="Hyperlink"/>
@@ -23090,7 +23864,7 @@
       <w:r>
         <w:t xml:space="preserve"> </w:t>
       </w:r>
-      <w:hyperlink r:id="rId69" w:history="1">
+      <w:hyperlink r:id="rId80" w:history="1">
         <w:r>
           <w:rPr>
             <w:rStyle w:val="Hyperlink"/>
@@ -23111,7 +23885,7 @@
       <w:r>
         <w:t xml:space="preserve">Bootstrap: </w:t>
       </w:r>
-      <w:hyperlink r:id="rId70" w:history="1">
+      <w:hyperlink r:id="rId81" w:history="1">
         <w:r>
           <w:rPr>
             <w:rStyle w:val="Hyperlink"/>
@@ -23191,7 +23965,7 @@
           <w:rPr>
             <w:noProof/>
           </w:rPr>
-          <w:t>26</w:t>
+          <w:t>20</w:t>
         </w:r>
         <w:r>
           <w:rPr>
@@ -24376,7 +25150,7 @@
   <w:abstractNum w:abstractNumId="9" w15:restartNumberingAfterBreak="0">
     <w:nsid w:val="26AD68C4"/>
     <w:multiLevelType w:val="multilevel"/>
-    <w:tmpl w:val="47643122"/>
+    <w:tmpl w:val="6BDC7168"/>
     <w:name w:val="customMultiList"/>
     <w:lvl w:ilvl="0">
       <w:start w:val="1"/>
@@ -24443,11 +25217,61 @@
         <w:ind w:left="720" w:hanging="288"/>
       </w:pPr>
       <w:rPr>
-        <w:rFonts w:ascii="Times New Roman" w:hAnsi="Times New Roman" w:hint="default"/>
-        <w:b/>
+        <w:rFonts w:ascii="Times New Roman" w:hAnsi="Times New Roman" w:cs="Times New Roman"/>
+        <w:b w:val="0"/>
+        <w:bCs w:val="0"/>
         <w:i w:val="0"/>
-        <w:color w:val="000000" w:themeColor="text1"/>
-        <w:sz w:val="26"/>
+        <w:iCs w:val="0"/>
+        <w:caps w:val="0"/>
+        <w:smallCaps w:val="0"/>
+        <w:strike w:val="0"/>
+        <w:dstrike w:val="0"/>
+        <w:outline w:val="0"/>
+        <w:shadow w:val="0"/>
+        <w:emboss w:val="0"/>
+        <w:imprint w:val="0"/>
+        <w:noProof w:val="0"/>
+        <w:snapToGrid w:val="0"/>
+        <w:vanish w:val="0"/>
+        <w:color w:val="000000"/>
+        <w:spacing w:val="0"/>
+        <w:w w:val="0"/>
+        <w:kern w:val="0"/>
+        <w:position w:val="0"/>
+        <w:sz w:val="0"/>
+        <w:szCs w:val="0"/>
+        <w:u w:val="none" w:color="000000"/>
+        <w:effect w:val="none"/>
+        <w:bdr w:val="none" w:sz="0" w:space="0" w:color="000000"/>
+        <w:shd w:val="clear" w:color="000000" w:fill="000000"/>
+        <w:vertAlign w:val="baseline"/>
+        <w:em w:val="none"/>
+        <w:lang w:val="x-none" w:eastAsia="x-none" w:bidi="x-none"/>
+        <w:specVanish w:val="0"/>
+        <w14:glow w14:rad="0">
+          <w14:srgbClr w14:val="000000"/>
+        </w14:glow>
+        <w14:shadow w14:blurRad="0" w14:dist="0" w14:dir="0" w14:sx="0" w14:sy="0" w14:kx="0" w14:ky="0" w14:algn="none">
+          <w14:srgbClr w14:val="000000"/>
+        </w14:shadow>
+        <w14:reflection w14:blurRad="0" w14:stA="0" w14:stPos="0" w14:endA="0" w14:endPos="0" w14:dist="0" w14:dir="0" w14:fadeDir="0" w14:sx="0" w14:sy="0" w14:kx="0" w14:ky="0" w14:algn="none"/>
+        <w14:textOutline w14:w="0" w14:cap="rnd" w14:cmpd="sng" w14:algn="ctr">
+          <w14:noFill/>
+          <w14:prstDash w14:val="solid"/>
+          <w14:bevel/>
+        </w14:textOutline>
+        <w14:scene3d>
+          <w14:camera w14:prst="orthographicFront"/>
+          <w14:lightRig w14:rig="threePt" w14:dir="t">
+            <w14:rot w14:lat="0" w14:lon="0" w14:rev="0"/>
+          </w14:lightRig>
+        </w14:scene3d>
+        <w14:props3d w14:extrusionH="0" w14:contourW="0" w14:prstMaterial="none"/>
+        <w14:ligatures w14:val="none"/>
+        <w14:numForm w14:val="default"/>
+        <w14:numSpacing w14:val="default"/>
+        <w14:stylisticSets/>
+        <w14:cntxtAlts w14:val="0"/>
       </w:rPr>
     </w:lvl>
     <w:lvl w:ilvl="4">
@@ -28096,6 +28920,36 @@
   </w:num>
   <w:num w:numId="41">
     <w:abstractNumId w:val="8"/>
+  </w:num>
+  <w:num w:numId="42">
+    <w:abstractNumId w:val="9"/>
+    <w:lvlOverride w:ilvl="0">
+      <w:startOverride w:val="1"/>
+    </w:lvlOverride>
+    <w:lvlOverride w:ilvl="1">
+      <w:startOverride w:val="1"/>
+    </w:lvlOverride>
+    <w:lvlOverride w:ilvl="2">
+      <w:startOverride w:val="1"/>
+    </w:lvlOverride>
+    <w:lvlOverride w:ilvl="3">
+      <w:startOverride w:val="1"/>
+    </w:lvlOverride>
+    <w:lvlOverride w:ilvl="4">
+      <w:startOverride w:val="1"/>
+    </w:lvlOverride>
+    <w:lvlOverride w:ilvl="5">
+      <w:startOverride w:val="1"/>
+    </w:lvlOverride>
+    <w:lvlOverride w:ilvl="6">
+      <w:startOverride w:val="1"/>
+    </w:lvlOverride>
+    <w:lvlOverride w:ilvl="7">
+      <w:startOverride w:val="1"/>
+    </w:lvlOverride>
+    <w:lvlOverride w:ilvl="8">
+      <w:startOverride w:val="1"/>
+    </w:lvlOverride>
   </w:num>
 </w:numbering>
 </file>
@@ -28493,7 +29347,7 @@
   <w:style w:type="paragraph" w:default="1" w:styleId="Normal">
     <w:name w:val="Normal"/>
     <w:qFormat/>
-    <w:rsid w:val="00D93F67"/>
+    <w:rsid w:val="00B76B46"/>
     <w:pPr>
       <w:spacing w:after="0" w:line="240" w:lineRule="auto"/>
     </w:pPr>
@@ -29313,7 +30167,7 @@
 </file>
 
 <file path=customXml/itemProps1.xml><?xml version="1.0" encoding="utf-8"?>
-<ds:datastoreItem xmlns:ds="http://schemas.openxmlformats.org/officeDocument/2006/customXml" ds:itemID="{DFA799D5-6F89-4269-BD66-9F548EB7F9CF}">
+<ds:datastoreItem xmlns:ds="http://schemas.openxmlformats.org/officeDocument/2006/customXml" ds:itemID="{C0BD6592-912F-4434-A5B6-2D1F59122F15}">
   <ds:schemaRefs>
     <ds:schemaRef ds:uri="http://schemas.openxmlformats.org/officeDocument/2006/bibliography"/>
   </ds:schemaRefs>

</xml_diff>